<commit_message>
Se modificó archivo <pasos>
</commit_message>
<xml_diff>
--- a/Pasos.docx
+++ b/Pasos.docx
@@ -1253,6 +1253,116 @@
           <w:lang w:val="es-ES"/>
         </w:rPr>
       </w:pPr>
+      <w:r>
+        <w:rPr>
+          <w:lang w:val="es-ES"/>
+        </w:rPr>
+        <w:t>Git ignore:</w:t>
+      </w:r>
+    </w:p>
+    <w:p>
+      <w:pPr>
+        <w:rPr>
+          <w:lang w:val="es-ES"/>
+        </w:rPr>
+      </w:pPr>
+      <w:r>
+        <w:rPr>
+          <w:noProof/>
+          <w:lang w:val="es-ES"/>
+        </w:rPr>
+        <w:drawing>
+          <wp:anchor distT="0" distB="0" distL="114300" distR="114300" simplePos="0" relativeHeight="251665408" behindDoc="0" locked="0" layoutInCell="1" allowOverlap="1" wp14:anchorId="2A82C0C2" wp14:editId="526FB29C">
+            <wp:simplePos x="0" y="0"/>
+            <wp:positionH relativeFrom="column">
+              <wp:posOffset>-635</wp:posOffset>
+            </wp:positionH>
+            <wp:positionV relativeFrom="paragraph">
+              <wp:posOffset>147320</wp:posOffset>
+            </wp:positionV>
+            <wp:extent cx="4730993" cy="1416123"/>
+            <wp:effectExtent l="0" t="0" r="0" b="0"/>
+            <wp:wrapNone/>
+            <wp:docPr id="1995237751" name="Imagen 1"/>
+            <wp:cNvGraphicFramePr>
+              <a:graphicFrameLocks xmlns:a="http://schemas.openxmlformats.org/drawingml/2006/main" noChangeAspect="1"/>
+            </wp:cNvGraphicFramePr>
+            <a:graphic xmlns:a="http://schemas.openxmlformats.org/drawingml/2006/main">
+              <a:graphicData uri="http://schemas.openxmlformats.org/drawingml/2006/picture">
+                <pic:pic xmlns:pic="http://schemas.openxmlformats.org/drawingml/2006/picture">
+                  <pic:nvPicPr>
+                    <pic:cNvPr id="1995237751" name="Imagen 1995237751"/>
+                    <pic:cNvPicPr/>
+                  </pic:nvPicPr>
+                  <pic:blipFill>
+                    <a:blip r:embed="rId14">
+                      <a:extLst>
+                        <a:ext uri="{28A0092B-C50C-407E-A947-70E740481C1C}">
+                          <a14:useLocalDpi xmlns:a14="http://schemas.microsoft.com/office/drawing/2010/main" val="0"/>
+                        </a:ext>
+                      </a:extLst>
+                    </a:blip>
+                    <a:stretch>
+                      <a:fillRect/>
+                    </a:stretch>
+                  </pic:blipFill>
+                  <pic:spPr>
+                    <a:xfrm>
+                      <a:off x="0" y="0"/>
+                      <a:ext cx="4730993" cy="1416123"/>
+                    </a:xfrm>
+                    <a:prstGeom prst="rect">
+                      <a:avLst/>
+                    </a:prstGeom>
+                  </pic:spPr>
+                </pic:pic>
+              </a:graphicData>
+            </a:graphic>
+          </wp:anchor>
+        </w:drawing>
+      </w:r>
+    </w:p>
+    <w:p>
+      <w:pPr>
+        <w:rPr>
+          <w:lang w:val="es-ES"/>
+        </w:rPr>
+      </w:pPr>
+    </w:p>
+    <w:p>
+      <w:pPr>
+        <w:rPr>
+          <w:lang w:val="es-ES"/>
+        </w:rPr>
+      </w:pPr>
+    </w:p>
+    <w:p>
+      <w:pPr>
+        <w:rPr>
+          <w:lang w:val="es-ES"/>
+        </w:rPr>
+      </w:pPr>
+    </w:p>
+    <w:p>
+      <w:pPr>
+        <w:rPr>
+          <w:lang w:val="es-ES"/>
+        </w:rPr>
+      </w:pPr>
+    </w:p>
+    <w:p>
+      <w:pPr>
+        <w:rPr>
+          <w:lang w:val="es-ES"/>
+        </w:rPr>
+      </w:pPr>
+    </w:p>
+    <w:p>
+      <w:pPr>
+        <w:rPr>
+          <w:lang w:val="es-ES"/>
+        </w:rPr>
+      </w:pPr>
     </w:p>
     <w:p>
       <w:pPr>
@@ -1286,6 +1396,7 @@
           <w:noProof/>
           <w:lang w:val="es-ES"/>
         </w:rPr>
+        <w:lastRenderedPageBreak/>
         <w:drawing>
           <wp:inline distT="0" distB="0" distL="0" distR="0" wp14:anchorId="6DC21606" wp14:editId="61211305">
             <wp:extent cx="5073911" cy="2673487"/>
@@ -1302,7 +1413,7 @@
                     <pic:cNvPicPr/>
                   </pic:nvPicPr>
                   <pic:blipFill>
-                    <a:blip r:embed="rId14">
+                    <a:blip r:embed="rId15">
                       <a:extLst>
                         <a:ext uri="{28A0092B-C50C-407E-A947-70E740481C1C}">
                           <a14:useLocalDpi xmlns:a14="http://schemas.microsoft.com/office/drawing/2010/main" val="0"/>
@@ -1346,7 +1457,6 @@
         <w:rPr>
           <w:lang w:val="es-ES"/>
         </w:rPr>
-        <w:lastRenderedPageBreak/>
         <w:t>Creación de Rama local</w:t>
       </w:r>
     </w:p>
@@ -1377,7 +1487,7 @@
                     <pic:cNvPicPr/>
                   </pic:nvPicPr>
                   <pic:blipFill>
-                    <a:blip r:embed="rId15">
+                    <a:blip r:embed="rId16">
                       <a:extLst>
                         <a:ext uri="{28A0092B-C50C-407E-A947-70E740481C1C}">
                           <a14:useLocalDpi xmlns:a14="http://schemas.microsoft.com/office/drawing/2010/main" val="0"/>
@@ -1428,6 +1538,7 @@
           <w:noProof/>
           <w:lang w:val="es-ES"/>
         </w:rPr>
+        <w:lastRenderedPageBreak/>
         <w:drawing>
           <wp:inline distT="0" distB="0" distL="0" distR="0" wp14:anchorId="53195108" wp14:editId="63F2E378">
             <wp:extent cx="5264421" cy="2825895"/>
@@ -1444,7 +1555,7 @@
                     <pic:cNvPicPr/>
                   </pic:nvPicPr>
                   <pic:blipFill>
-                    <a:blip r:embed="rId16">
+                    <a:blip r:embed="rId17">
                       <a:extLst>
                         <a:ext uri="{28A0092B-C50C-407E-A947-70E740481C1C}">
                           <a14:useLocalDpi xmlns:a14="http://schemas.microsoft.com/office/drawing/2010/main" val="0"/>
@@ -1540,7 +1651,7 @@
                     <pic:cNvPicPr/>
                   </pic:nvPicPr>
                   <pic:blipFill>
-                    <a:blip r:embed="rId17">
+                    <a:blip r:embed="rId18">
                       <a:extLst>
                         <a:ext uri="{28A0092B-C50C-407E-A947-70E740481C1C}">
                           <a14:useLocalDpi xmlns:a14="http://schemas.microsoft.com/office/drawing/2010/main" val="0"/>
@@ -1585,7 +1696,6 @@
           <w:noProof/>
           <w:lang w:val="es-ES"/>
         </w:rPr>
-        <w:lastRenderedPageBreak/>
         <w:drawing>
           <wp:anchor distT="0" distB="0" distL="114300" distR="114300" simplePos="0" relativeHeight="251664384" behindDoc="0" locked="0" layoutInCell="1" allowOverlap="1" wp14:anchorId="36E03E47" wp14:editId="728B1605">
             <wp:simplePos x="0" y="0"/>
@@ -1610,7 +1720,7 @@
                     <pic:cNvPicPr/>
                   </pic:nvPicPr>
                   <pic:blipFill>
-                    <a:blip r:embed="rId18">
+                    <a:blip r:embed="rId19">
                       <a:extLst>
                         <a:ext uri="{28A0092B-C50C-407E-A947-70E740481C1C}">
                           <a14:useLocalDpi xmlns:a14="http://schemas.microsoft.com/office/drawing/2010/main" val="0"/>

</xml_diff>

<commit_message>
se sube libro 2
</commit_message>
<xml_diff>
--- a/Pasos.docx
+++ b/Pasos.docx
@@ -187,6 +187,108 @@
           <w:lang w:val="es-ES"/>
         </w:rPr>
       </w:pPr>
+    </w:p>
+    <w:p>
+      <w:pPr>
+        <w:rPr>
+          <w:lang w:val="es-ES"/>
+        </w:rPr>
+      </w:pPr>
+    </w:p>
+    <w:p>
+      <w:pPr>
+        <w:rPr>
+          <w:lang w:val="es-ES"/>
+        </w:rPr>
+      </w:pPr>
+      <w:r>
+        <w:rPr>
+          <w:lang w:val="es-ES"/>
+        </w:rPr>
+        <w:t>También preparamos el Trello de la siguiente manera:</w:t>
+      </w:r>
+    </w:p>
+    <w:p>
+      <w:pPr>
+        <w:rPr>
+          <w:lang w:val="es-ES"/>
+        </w:rPr>
+      </w:pPr>
+      <w:r>
+        <w:rPr>
+          <w:noProof/>
+          <w:lang w:val="es-ES"/>
+        </w:rPr>
+        <w:drawing>
+          <wp:inline distT="0" distB="0" distL="0" distR="0" wp14:anchorId="45A4CA90" wp14:editId="61C64F1C">
+            <wp:extent cx="5848350" cy="2762561"/>
+            <wp:effectExtent l="0" t="0" r="0" b="0"/>
+            <wp:docPr id="613618369" name="Imagen 1"/>
+            <wp:cNvGraphicFramePr>
+              <a:graphicFrameLocks xmlns:a="http://schemas.openxmlformats.org/drawingml/2006/main" noChangeAspect="1"/>
+            </wp:cNvGraphicFramePr>
+            <a:graphic xmlns:a="http://schemas.openxmlformats.org/drawingml/2006/main">
+              <a:graphicData uri="http://schemas.openxmlformats.org/drawingml/2006/picture">
+                <pic:pic xmlns:pic="http://schemas.openxmlformats.org/drawingml/2006/picture">
+                  <pic:nvPicPr>
+                    <pic:cNvPr id="613618369" name="Imagen 613618369"/>
+                    <pic:cNvPicPr/>
+                  </pic:nvPicPr>
+                  <pic:blipFill>
+                    <a:blip r:embed="rId5" cstate="print">
+                      <a:extLst>
+                        <a:ext uri="{28A0092B-C50C-407E-A947-70E740481C1C}">
+                          <a14:useLocalDpi xmlns:a14="http://schemas.microsoft.com/office/drawing/2010/main" val="0"/>
+                        </a:ext>
+                      </a:extLst>
+                    </a:blip>
+                    <a:stretch>
+                      <a:fillRect/>
+                    </a:stretch>
+                  </pic:blipFill>
+                  <pic:spPr>
+                    <a:xfrm>
+                      <a:off x="0" y="0"/>
+                      <a:ext cx="5855572" cy="2765972"/>
+                    </a:xfrm>
+                    <a:prstGeom prst="rect">
+                      <a:avLst/>
+                    </a:prstGeom>
+                  </pic:spPr>
+                </pic:pic>
+              </a:graphicData>
+            </a:graphic>
+          </wp:inline>
+        </w:drawing>
+      </w:r>
+    </w:p>
+    <w:p>
+      <w:pPr>
+        <w:rPr>
+          <w:lang w:val="es-ES"/>
+        </w:rPr>
+      </w:pPr>
+    </w:p>
+    <w:p>
+      <w:pPr>
+        <w:rPr>
+          <w:lang w:val="es-ES"/>
+        </w:rPr>
+      </w:pPr>
+    </w:p>
+    <w:p>
+      <w:pPr>
+        <w:rPr>
+          <w:lang w:val="es-ES"/>
+        </w:rPr>
+      </w:pPr>
+    </w:p>
+    <w:p>
+      <w:pPr>
+        <w:rPr>
+          <w:lang w:val="es-ES"/>
+        </w:rPr>
+      </w:pPr>
       <w:r>
         <w:rPr>
           <w:lang w:val="es-ES"/>
@@ -241,7 +343,7 @@
                     <pic:cNvPicPr/>
                   </pic:nvPicPr>
                   <pic:blipFill>
-                    <a:blip r:embed="rId5">
+                    <a:blip r:embed="rId6">
                       <a:extLst>
                         <a:ext uri="{28A0092B-C50C-407E-A947-70E740481C1C}">
                           <a14:useLocalDpi xmlns:a14="http://schemas.microsoft.com/office/drawing/2010/main" val="0"/>
@@ -365,7 +467,7 @@
                     <pic:cNvPicPr/>
                   </pic:nvPicPr>
                   <pic:blipFill>
-                    <a:blip r:embed="rId6">
+                    <a:blip r:embed="rId7">
                       <a:extLst>
                         <a:ext uri="{28A0092B-C50C-407E-A947-70E740481C1C}">
                           <a14:useLocalDpi xmlns:a14="http://schemas.microsoft.com/office/drawing/2010/main" val="0"/>
@@ -442,7 +544,6 @@
         <w:rPr>
           <w:lang w:val="es-ES"/>
         </w:rPr>
-        <w:lastRenderedPageBreak/>
         <w:t xml:space="preserve"> </w:t>
       </w:r>
     </w:p>
@@ -564,7 +665,7 @@
                     <pic:cNvPicPr/>
                   </pic:nvPicPr>
                   <pic:blipFill>
-                    <a:blip r:embed="rId7" cstate="print">
+                    <a:blip r:embed="rId8" cstate="print">
                       <a:extLst>
                         <a:ext uri="{28A0092B-C50C-407E-A947-70E740481C1C}">
                           <a14:useLocalDpi xmlns:a14="http://schemas.microsoft.com/office/drawing/2010/main" val="0"/>
@@ -709,7 +810,7 @@
                     <pic:cNvPicPr/>
                   </pic:nvPicPr>
                   <pic:blipFill>
-                    <a:blip r:embed="rId8">
+                    <a:blip r:embed="rId9">
                       <a:extLst>
                         <a:ext uri="{28A0092B-C50C-407E-A947-70E740481C1C}">
                           <a14:useLocalDpi xmlns:a14="http://schemas.microsoft.com/office/drawing/2010/main" val="0"/>
@@ -747,7 +848,6 @@
           <w:noProof/>
           <w:lang w:val="es-ES"/>
         </w:rPr>
-        <w:lastRenderedPageBreak/>
         <w:drawing>
           <wp:anchor distT="0" distB="0" distL="114300" distR="114300" simplePos="0" relativeHeight="251663360" behindDoc="0" locked="0" layoutInCell="1" allowOverlap="1" wp14:anchorId="232E5060" wp14:editId="7D06F14E">
             <wp:simplePos x="0" y="0"/>
@@ -772,7 +872,7 @@
                     <pic:cNvPicPr/>
                   </pic:nvPicPr>
                   <pic:blipFill>
-                    <a:blip r:embed="rId9">
+                    <a:blip r:embed="rId10">
                       <a:extLst>
                         <a:ext uri="{28A0092B-C50C-407E-A947-70E740481C1C}">
                           <a14:useLocalDpi xmlns:a14="http://schemas.microsoft.com/office/drawing/2010/main" val="0"/>
@@ -959,6 +1059,7 @@
           <w:noProof/>
           <w:lang w:val="es-ES"/>
         </w:rPr>
+        <w:lastRenderedPageBreak/>
         <w:drawing>
           <wp:inline distT="0" distB="0" distL="0" distR="0" wp14:anchorId="3B71E5DB" wp14:editId="6CFE9BA7">
             <wp:extent cx="4864350" cy="2806844"/>
@@ -975,7 +1076,7 @@
                     <pic:cNvPicPr/>
                   </pic:nvPicPr>
                   <pic:blipFill>
-                    <a:blip r:embed="rId10">
+                    <a:blip r:embed="rId11">
                       <a:extLst>
                         <a:ext uri="{28A0092B-C50C-407E-A947-70E740481C1C}">
                           <a14:useLocalDpi xmlns:a14="http://schemas.microsoft.com/office/drawing/2010/main" val="0"/>
@@ -1042,7 +1143,7 @@
                     <pic:cNvPicPr/>
                   </pic:nvPicPr>
                   <pic:blipFill>
-                    <a:blip r:embed="rId11">
+                    <a:blip r:embed="rId12">
                       <a:extLst>
                         <a:ext uri="{28A0092B-C50C-407E-A947-70E740481C1C}">
                           <a14:useLocalDpi xmlns:a14="http://schemas.microsoft.com/office/drawing/2010/main" val="0"/>
@@ -1079,7 +1180,6 @@
         <w:rPr>
           <w:lang w:val="es-ES"/>
         </w:rPr>
-        <w:lastRenderedPageBreak/>
         <w:t xml:space="preserve">Uso de </w:t>
       </w:r>
       <w:proofErr w:type="spellStart"/>
@@ -1124,7 +1224,7 @@
                     <pic:cNvPicPr/>
                   </pic:nvPicPr>
                   <pic:blipFill>
-                    <a:blip r:embed="rId12">
+                    <a:blip r:embed="rId13">
                       <a:extLst>
                         <a:ext uri="{28A0092B-C50C-407E-A947-70E740481C1C}">
                           <a14:useLocalDpi xmlns:a14="http://schemas.microsoft.com/office/drawing/2010/main" val="0"/>
@@ -1182,6 +1282,7 @@
         <w:rPr>
           <w:lang w:val="es-ES"/>
         </w:rPr>
+        <w:lastRenderedPageBreak/>
         <w:t xml:space="preserve">Modificación de </w:t>
       </w:r>
       <w:proofErr w:type="spellStart"/>
@@ -1220,7 +1321,7 @@
                     <pic:cNvPicPr/>
                   </pic:nvPicPr>
                   <pic:blipFill>
-                    <a:blip r:embed="rId13">
+                    <a:blip r:embed="rId14">
                       <a:extLst>
                         <a:ext uri="{28A0092B-C50C-407E-A947-70E740481C1C}">
                           <a14:useLocalDpi xmlns:a14="http://schemas.microsoft.com/office/drawing/2010/main" val="0"/>
@@ -1295,7 +1396,7 @@
                     <pic:cNvPicPr/>
                   </pic:nvPicPr>
                   <pic:blipFill>
-                    <a:blip r:embed="rId14">
+                    <a:blip r:embed="rId15">
                       <a:extLst>
                         <a:ext uri="{28A0092B-C50C-407E-A947-70E740481C1C}">
                           <a14:useLocalDpi xmlns:a14="http://schemas.microsoft.com/office/drawing/2010/main" val="0"/>
@@ -1396,7 +1497,6 @@
           <w:noProof/>
           <w:lang w:val="es-ES"/>
         </w:rPr>
-        <w:lastRenderedPageBreak/>
         <w:drawing>
           <wp:inline distT="0" distB="0" distL="0" distR="0" wp14:anchorId="6DC21606" wp14:editId="61211305">
             <wp:extent cx="5073911" cy="2673487"/>
@@ -1413,7 +1513,7 @@
                     <pic:cNvPicPr/>
                   </pic:nvPicPr>
                   <pic:blipFill>
-                    <a:blip r:embed="rId15">
+                    <a:blip r:embed="rId16">
                       <a:extLst>
                         <a:ext uri="{28A0092B-C50C-407E-A947-70E740481C1C}">
                           <a14:useLocalDpi xmlns:a14="http://schemas.microsoft.com/office/drawing/2010/main" val="0"/>
@@ -1471,6 +1571,7 @@
           <w:noProof/>
           <w:lang w:val="es-ES"/>
         </w:rPr>
+        <w:lastRenderedPageBreak/>
         <w:drawing>
           <wp:inline distT="0" distB="0" distL="0" distR="0" wp14:anchorId="778D2D38" wp14:editId="4DAF4E8D">
             <wp:extent cx="5400040" cy="2894965"/>
@@ -1487,7 +1588,7 @@
                     <pic:cNvPicPr/>
                   </pic:nvPicPr>
                   <pic:blipFill>
-                    <a:blip r:embed="rId16">
+                    <a:blip r:embed="rId17">
                       <a:extLst>
                         <a:ext uri="{28A0092B-C50C-407E-A947-70E740481C1C}">
                           <a14:useLocalDpi xmlns:a14="http://schemas.microsoft.com/office/drawing/2010/main" val="0"/>
@@ -1538,7 +1639,6 @@
           <w:noProof/>
           <w:lang w:val="es-ES"/>
         </w:rPr>
-        <w:lastRenderedPageBreak/>
         <w:drawing>
           <wp:inline distT="0" distB="0" distL="0" distR="0" wp14:anchorId="53195108" wp14:editId="63F2E378">
             <wp:extent cx="5264421" cy="2825895"/>
@@ -1555,7 +1655,7 @@
                     <pic:cNvPicPr/>
                   </pic:nvPicPr>
                   <pic:blipFill>
-                    <a:blip r:embed="rId17">
+                    <a:blip r:embed="rId18">
                       <a:extLst>
                         <a:ext uri="{28A0092B-C50C-407E-A947-70E740481C1C}">
                           <a14:useLocalDpi xmlns:a14="http://schemas.microsoft.com/office/drawing/2010/main" val="0"/>
@@ -1651,7 +1751,7 @@
                     <pic:cNvPicPr/>
                   </pic:nvPicPr>
                   <pic:blipFill>
-                    <a:blip r:embed="rId18">
+                    <a:blip r:embed="rId19">
                       <a:extLst>
                         <a:ext uri="{28A0092B-C50C-407E-A947-70E740481C1C}">
                           <a14:useLocalDpi xmlns:a14="http://schemas.microsoft.com/office/drawing/2010/main" val="0"/>
@@ -1720,7 +1820,7 @@
                     <pic:cNvPicPr/>
                   </pic:nvPicPr>
                   <pic:blipFill>
-                    <a:blip r:embed="rId19">
+                    <a:blip r:embed="rId20">
                       <a:extLst>
                         <a:ext uri="{28A0092B-C50C-407E-A947-70E740481C1C}">
                           <a14:useLocalDpi xmlns:a14="http://schemas.microsoft.com/office/drawing/2010/main" val="0"/>

</xml_diff>

<commit_message>
Se modificó el archivo <pasos>
</commit_message>
<xml_diff>
--- a/Pasos.docx
+++ b/Pasos.docx
@@ -440,19 +440,32 @@
       </w:pPr>
       <w:r>
         <w:rPr>
+          <w:lang w:val="es-ES"/>
+        </w:rPr>
+        <w:t>Luego sí se pudo clonar el repositorio remoto.</w:t>
+      </w:r>
+    </w:p>
+    <w:p>
+      <w:pPr>
+        <w:rPr>
+          <w:lang w:val="es-ES"/>
+        </w:rPr>
+      </w:pPr>
+      <w:r>
+        <w:rPr>
           <w:noProof/>
           <w:lang w:val="es-ES"/>
         </w:rPr>
         <w:drawing>
-          <wp:anchor distT="0" distB="0" distL="114300" distR="114300" simplePos="0" relativeHeight="251658240" behindDoc="0" locked="0" layoutInCell="1" allowOverlap="1" wp14:anchorId="2E0EEB89" wp14:editId="7EE2E3E4">
+          <wp:anchor distT="0" distB="0" distL="114300" distR="114300" simplePos="0" relativeHeight="251658240" behindDoc="0" locked="0" layoutInCell="1" allowOverlap="1" wp14:anchorId="2E0EEB89" wp14:editId="7739FA9C">
             <wp:simplePos x="0" y="0"/>
             <wp:positionH relativeFrom="column">
-              <wp:posOffset>6350</wp:posOffset>
+              <wp:posOffset>-38100</wp:posOffset>
             </wp:positionH>
             <wp:positionV relativeFrom="paragraph">
-              <wp:posOffset>190019</wp:posOffset>
+              <wp:posOffset>88265</wp:posOffset>
             </wp:positionV>
-            <wp:extent cx="4870742" cy="2571115"/>
+            <wp:extent cx="4870450" cy="2571115"/>
             <wp:effectExtent l="0" t="0" r="6350" b="635"/>
             <wp:wrapNone/>
             <wp:docPr id="549004254" name="Imagen 23"/>
@@ -481,7 +494,7 @@
                   <pic:spPr>
                     <a:xfrm>
                       <a:off x="0" y="0"/>
-                      <a:ext cx="4870742" cy="2571115"/>
+                      <a:ext cx="4870450" cy="2571115"/>
                     </a:xfrm>
                     <a:prstGeom prst="rect">
                       <a:avLst/>
@@ -499,12 +512,34 @@
           </wp:anchor>
         </w:drawing>
       </w:r>
-      <w:r>
-        <w:rPr>
-          <w:lang w:val="es-ES"/>
-        </w:rPr>
-        <w:t>Luego sí se pudo clonar el repositorio remoto.</w:t>
-      </w:r>
+    </w:p>
+    <w:p>
+      <w:pPr>
+        <w:rPr>
+          <w:lang w:val="es-ES"/>
+        </w:rPr>
+      </w:pPr>
+    </w:p>
+    <w:p>
+      <w:pPr>
+        <w:rPr>
+          <w:lang w:val="es-ES"/>
+        </w:rPr>
+      </w:pPr>
+    </w:p>
+    <w:p>
+      <w:pPr>
+        <w:rPr>
+          <w:lang w:val="es-ES"/>
+        </w:rPr>
+      </w:pPr>
+    </w:p>
+    <w:p>
+      <w:pPr>
+        <w:rPr>
+          <w:lang w:val="es-ES"/>
+        </w:rPr>
+      </w:pPr>
     </w:p>
     <w:p>
       <w:pPr>
@@ -588,7 +623,6 @@
         <w:t xml:space="preserve"> </w:t>
       </w:r>
       <w:proofErr w:type="spellStart"/>
-      <w:proofErr w:type="gramStart"/>
       <w:r>
         <w:rPr>
           <w:lang w:val="es-ES"/>
@@ -600,14 +634,7 @@
         <w:rPr>
           <w:lang w:val="es-ES"/>
         </w:rPr>
-        <w:t xml:space="preserve"> .</w:t>
-      </w:r>
-      <w:proofErr w:type="gramEnd"/>
-      <w:r>
-        <w:rPr>
-          <w:lang w:val="es-ES"/>
-        </w:rPr>
-        <w:t>” y “</w:t>
+        <w:t xml:space="preserve"> .” y “</w:t>
       </w:r>
       <w:proofErr w:type="spellStart"/>
       <w:r>
@@ -649,6 +676,7 @@
           <w:noProof/>
           <w:lang w:val="es-ES"/>
         </w:rPr>
+        <w:lastRenderedPageBreak/>
         <w:drawing>
           <wp:inline distT="0" distB="0" distL="0" distR="0" wp14:anchorId="7E3FE6FC" wp14:editId="54DCEEE5">
             <wp:extent cx="4460240" cy="3525604"/>
@@ -1059,7 +1087,6 @@
           <w:noProof/>
           <w:lang w:val="es-ES"/>
         </w:rPr>
-        <w:lastRenderedPageBreak/>
         <w:drawing>
           <wp:inline distT="0" distB="0" distL="0" distR="0" wp14:anchorId="3B71E5DB" wp14:editId="6CFE9BA7">
             <wp:extent cx="4864350" cy="2806844"/>
@@ -1208,6 +1235,7 @@
           <w:noProof/>
           <w:lang w:val="es-ES"/>
         </w:rPr>
+        <w:lastRenderedPageBreak/>
         <w:drawing>
           <wp:inline distT="0" distB="0" distL="0" distR="0" wp14:anchorId="7CC47917" wp14:editId="2ADC337E">
             <wp:extent cx="4997707" cy="2444876"/>
@@ -1282,7 +1310,6 @@
         <w:rPr>
           <w:lang w:val="es-ES"/>
         </w:rPr>
-        <w:lastRenderedPageBreak/>
         <w:t xml:space="preserve">Modificación de </w:t>
       </w:r>
       <w:proofErr w:type="spellStart"/>
@@ -1497,6 +1524,7 @@
           <w:noProof/>
           <w:lang w:val="es-ES"/>
         </w:rPr>
+        <w:lastRenderedPageBreak/>
         <w:drawing>
           <wp:inline distT="0" distB="0" distL="0" distR="0" wp14:anchorId="6DC21606" wp14:editId="61211305">
             <wp:extent cx="5073911" cy="2673487"/>
@@ -1571,7 +1599,6 @@
           <w:noProof/>
           <w:lang w:val="es-ES"/>
         </w:rPr>
-        <w:lastRenderedPageBreak/>
         <w:drawing>
           <wp:inline distT="0" distB="0" distL="0" distR="0" wp14:anchorId="778D2D38" wp14:editId="4DAF4E8D">
             <wp:extent cx="5400040" cy="2894965"/>
@@ -1639,6 +1666,7 @@
           <w:noProof/>
           <w:lang w:val="es-ES"/>
         </w:rPr>
+        <w:lastRenderedPageBreak/>
         <w:drawing>
           <wp:inline distT="0" distB="0" distL="0" distR="0" wp14:anchorId="53195108" wp14:editId="63F2E378">
             <wp:extent cx="5264421" cy="2825895"/>
@@ -1873,6 +1901,219 @@
           <w:lang w:val="es-ES"/>
         </w:rPr>
       </w:pPr>
+    </w:p>
+    <w:p>
+      <w:pPr>
+        <w:rPr>
+          <w:lang w:val="es-ES"/>
+        </w:rPr>
+      </w:pPr>
+    </w:p>
+    <w:p>
+      <w:pPr>
+        <w:rPr>
+          <w:lang w:val="es-ES"/>
+        </w:rPr>
+      </w:pPr>
+    </w:p>
+    <w:p>
+      <w:pPr>
+        <w:rPr>
+          <w:lang w:val="es-ES"/>
+        </w:rPr>
+      </w:pPr>
+    </w:p>
+    <w:p>
+      <w:pPr>
+        <w:rPr>
+          <w:lang w:val="es-ES"/>
+        </w:rPr>
+      </w:pPr>
+    </w:p>
+    <w:p>
+      <w:pPr>
+        <w:rPr>
+          <w:lang w:val="es-ES"/>
+        </w:rPr>
+      </w:pPr>
+      <w:r>
+        <w:rPr>
+          <w:noProof/>
+          <w:lang w:val="es-ES"/>
+        </w:rPr>
+        <w:drawing>
+          <wp:anchor distT="0" distB="0" distL="114300" distR="114300" simplePos="0" relativeHeight="251666432" behindDoc="0" locked="0" layoutInCell="1" allowOverlap="1" wp14:anchorId="1DD483D0" wp14:editId="2EE9A370">
+            <wp:simplePos x="0" y="0"/>
+            <wp:positionH relativeFrom="column">
+              <wp:posOffset>-70485</wp:posOffset>
+            </wp:positionH>
+            <wp:positionV relativeFrom="paragraph">
+              <wp:posOffset>265430</wp:posOffset>
+            </wp:positionV>
+            <wp:extent cx="5400040" cy="1038860"/>
+            <wp:effectExtent l="0" t="0" r="0" b="8890"/>
+            <wp:wrapNone/>
+            <wp:docPr id="57572939" name="Imagen 2"/>
+            <wp:cNvGraphicFramePr>
+              <a:graphicFrameLocks xmlns:a="http://schemas.openxmlformats.org/drawingml/2006/main" noChangeAspect="1"/>
+            </wp:cNvGraphicFramePr>
+            <a:graphic xmlns:a="http://schemas.openxmlformats.org/drawingml/2006/main">
+              <a:graphicData uri="http://schemas.openxmlformats.org/drawingml/2006/picture">
+                <pic:pic xmlns:pic="http://schemas.openxmlformats.org/drawingml/2006/picture">
+                  <pic:nvPicPr>
+                    <pic:cNvPr id="57572939" name="Imagen 57572939"/>
+                    <pic:cNvPicPr/>
+                  </pic:nvPicPr>
+                  <pic:blipFill>
+                    <a:blip r:embed="rId21">
+                      <a:extLst>
+                        <a:ext uri="{28A0092B-C50C-407E-A947-70E740481C1C}">
+                          <a14:useLocalDpi xmlns:a14="http://schemas.microsoft.com/office/drawing/2010/main" val="0"/>
+                        </a:ext>
+                      </a:extLst>
+                    </a:blip>
+                    <a:stretch>
+                      <a:fillRect/>
+                    </a:stretch>
+                  </pic:blipFill>
+                  <pic:spPr>
+                    <a:xfrm>
+                      <a:off x="0" y="0"/>
+                      <a:ext cx="5400040" cy="1038860"/>
+                    </a:xfrm>
+                    <a:prstGeom prst="rect">
+                      <a:avLst/>
+                    </a:prstGeom>
+                  </pic:spPr>
+                </pic:pic>
+              </a:graphicData>
+            </a:graphic>
+          </wp:anchor>
+        </w:drawing>
+      </w:r>
+      <w:r>
+        <w:rPr>
+          <w:lang w:val="es-ES"/>
+        </w:rPr>
+        <w:t xml:space="preserve">Creación de Rama alternativa remota </w:t>
+      </w:r>
+    </w:p>
+    <w:p>
+      <w:pPr>
+        <w:rPr>
+          <w:lang w:val="es-ES"/>
+        </w:rPr>
+      </w:pPr>
+    </w:p>
+    <w:p>
+      <w:pPr>
+        <w:rPr>
+          <w:lang w:val="es-ES"/>
+        </w:rPr>
+      </w:pPr>
+    </w:p>
+    <w:p>
+      <w:pPr>
+        <w:rPr>
+          <w:lang w:val="es-ES"/>
+        </w:rPr>
+      </w:pPr>
+    </w:p>
+    <w:p>
+      <w:pPr>
+        <w:rPr>
+          <w:lang w:val="es-ES"/>
+        </w:rPr>
+      </w:pPr>
+      <w:r>
+        <w:rPr>
+          <w:lang w:val="es-ES"/>
+        </w:rPr>
+        <w:lastRenderedPageBreak/>
+        <w:t xml:space="preserve">En la </w:t>
+      </w:r>
+      <w:proofErr w:type="spellStart"/>
+      <w:r>
+        <w:rPr>
+          <w:lang w:val="es-ES"/>
+        </w:rPr>
+        <w:t>RamaAlternativa</w:t>
+      </w:r>
+      <w:proofErr w:type="spellEnd"/>
+      <w:r>
+        <w:rPr>
+          <w:lang w:val="es-ES"/>
+        </w:rPr>
+        <w:t xml:space="preserve"> remota, se subió el archivo “pasos” y cada integrante realizó un </w:t>
+      </w:r>
+      <w:proofErr w:type="spellStart"/>
+      <w:r>
+        <w:rPr>
+          <w:lang w:val="es-ES"/>
+        </w:rPr>
+        <w:t>push</w:t>
+      </w:r>
+      <w:proofErr w:type="spellEnd"/>
+      <w:r>
+        <w:rPr>
+          <w:lang w:val="es-ES"/>
+        </w:rPr>
+        <w:t xml:space="preserve"> con un archivo de texto sobre diversos libros.</w:t>
+      </w:r>
+    </w:p>
+    <w:p>
+      <w:pPr>
+        <w:rPr>
+          <w:lang w:val="es-ES"/>
+        </w:rPr>
+      </w:pPr>
+      <w:r>
+        <w:rPr>
+          <w:noProof/>
+          <w:lang w:val="es-ES"/>
+        </w:rPr>
+        <w:drawing>
+          <wp:inline distT="0" distB="0" distL="0" distR="0" wp14:anchorId="6FEF8EEB" wp14:editId="276B6ECA">
+            <wp:extent cx="5400040" cy="3128645"/>
+            <wp:effectExtent l="0" t="0" r="0" b="0"/>
+            <wp:docPr id="1662905143" name="Imagen 3"/>
+            <wp:cNvGraphicFramePr>
+              <a:graphicFrameLocks xmlns:a="http://schemas.openxmlformats.org/drawingml/2006/main" noChangeAspect="1"/>
+            </wp:cNvGraphicFramePr>
+            <a:graphic xmlns:a="http://schemas.openxmlformats.org/drawingml/2006/main">
+              <a:graphicData uri="http://schemas.openxmlformats.org/drawingml/2006/picture">
+                <pic:pic xmlns:pic="http://schemas.openxmlformats.org/drawingml/2006/picture">
+                  <pic:nvPicPr>
+                    <pic:cNvPr id="1662905143" name="Imagen 1662905143"/>
+                    <pic:cNvPicPr/>
+                  </pic:nvPicPr>
+                  <pic:blipFill>
+                    <a:blip r:embed="rId22" cstate="print">
+                      <a:extLst>
+                        <a:ext uri="{28A0092B-C50C-407E-A947-70E740481C1C}">
+                          <a14:useLocalDpi xmlns:a14="http://schemas.microsoft.com/office/drawing/2010/main" val="0"/>
+                        </a:ext>
+                      </a:extLst>
+                    </a:blip>
+                    <a:stretch>
+                      <a:fillRect/>
+                    </a:stretch>
+                  </pic:blipFill>
+                  <pic:spPr>
+                    <a:xfrm>
+                      <a:off x="0" y="0"/>
+                      <a:ext cx="5400040" cy="3128645"/>
+                    </a:xfrm>
+                    <a:prstGeom prst="rect">
+                      <a:avLst/>
+                    </a:prstGeom>
+                  </pic:spPr>
+                </pic:pic>
+              </a:graphicData>
+            </a:graphic>
+          </wp:inline>
+        </w:drawing>
+      </w:r>
     </w:p>
     <w:sectPr>
       <w:pgSz w:w="11906" w:h="16838"/>

</xml_diff>

<commit_message>
se modifica el archivo pasos.docx
</commit_message>
<xml_diff>
--- a/Pasos.docx
+++ b/Pasos.docx
@@ -1,6 +1,6 @@
 
 <file path=word/document.xml><?xml version="1.0" encoding="utf-8"?>
-<w:document xmlns:wpc="http://schemas.microsoft.com/office/word/2010/wordprocessingCanvas" xmlns:cx="http://schemas.microsoft.com/office/drawing/2014/chartex" xmlns:cx1="http://schemas.microsoft.com/office/drawing/2015/9/8/chartex" xmlns:cx2="http://schemas.microsoft.com/office/drawing/2015/10/21/chartex" xmlns:cx3="http://schemas.microsoft.com/office/drawing/2016/5/9/chartex" xmlns:cx4="http://schemas.microsoft.com/office/drawing/2016/5/10/chartex" xmlns:cx5="http://schemas.microsoft.com/office/drawing/2016/5/11/chartex" xmlns:cx6="http://schemas.microsoft.com/office/drawing/2016/5/12/chartex" xmlns:cx7="http://schemas.microsoft.com/office/drawing/2016/5/13/chartex" xmlns:cx8="http://schemas.microsoft.com/office/drawing/2016/5/14/chartex" xmlns:mc="http://schemas.openxmlformats.org/markup-compatibility/2006" xmlns:aink="http://schemas.microsoft.com/office/drawing/2016/ink" xmlns:am3d="http://schemas.microsoft.com/office/drawing/2017/model3d" xmlns:o="urn:schemas-microsoft-com:office:office" xmlns:oel="http://schemas.microsoft.com/office/2019/extlst" xmlns:r="http://schemas.openxmlformats.org/officeDocument/2006/relationships" xmlns:m="http://schemas.openxmlformats.org/officeDocument/2006/math" xmlns:v="urn:schemas-microsoft-com:vml" xmlns:wp14="http://schemas.microsoft.com/office/word/2010/wordprocessingDrawing" xmlns:wp="http://schemas.openxmlformats.org/drawingml/2006/wordprocessingDrawing" xmlns:w10="urn:schemas-microsoft-com:office:word" xmlns:w="http://schemas.openxmlformats.org/wordprocessingml/2006/main" xmlns:w14="http://schemas.microsoft.com/office/word/2010/wordml" xmlns:w15="http://schemas.microsoft.com/office/word/2012/wordml" xmlns:w16cex="http://schemas.microsoft.com/office/word/2018/wordml/cex" xmlns:w16cid="http://schemas.microsoft.com/office/word/2016/wordml/cid" xmlns:w16="http://schemas.microsoft.com/office/word/2018/wordml" xmlns:w16sdtdh="http://schemas.microsoft.com/office/word/2020/wordml/sdtdatahash" xmlns:w16se="http://schemas.microsoft.com/office/word/2015/wordml/symex" xmlns:wpg="http://schemas.microsoft.com/office/word/2010/wordprocessingGroup" xmlns:wpi="http://schemas.microsoft.com/office/word/2010/wordprocessingInk" xmlns:wne="http://schemas.microsoft.com/office/word/2006/wordml" xmlns:wps="http://schemas.microsoft.com/office/word/2010/wordprocessingShape" mc:Ignorable="w14 w15 w16se w16cid w16 w16cex w16sdtdh wp14">
+<w:document xmlns:wpc="http://schemas.microsoft.com/office/word/2010/wordprocessingCanvas" xmlns:mc="http://schemas.openxmlformats.org/markup-compatibility/2006" xmlns:o="urn:schemas-microsoft-com:office:office" xmlns:r="http://schemas.openxmlformats.org/officeDocument/2006/relationships" xmlns:m="http://schemas.openxmlformats.org/officeDocument/2006/math" xmlns:v="urn:schemas-microsoft-com:vml" xmlns:wp14="http://schemas.microsoft.com/office/word/2010/wordprocessingDrawing" xmlns:wp="http://schemas.openxmlformats.org/drawingml/2006/wordprocessingDrawing" xmlns:w10="urn:schemas-microsoft-com:office:word" xmlns:w="http://schemas.openxmlformats.org/wordprocessingml/2006/main" xmlns:w14="http://schemas.microsoft.com/office/word/2010/wordml" xmlns:w15="http://schemas.microsoft.com/office/word/2012/wordml" xmlns:wpg="http://schemas.microsoft.com/office/word/2010/wordprocessingGroup" xmlns:wpi="http://schemas.microsoft.com/office/word/2010/wordprocessingInk" xmlns:wne="http://schemas.microsoft.com/office/word/2006/wordml" xmlns:wps="http://schemas.microsoft.com/office/word/2010/wordprocessingShape" mc:Ignorable="w14 w15 wp14">
   <w:body>
     <w:p>
       <w:pPr>
@@ -26,21 +26,7 @@
         <w:rPr>
           <w:lang w:val="es-ES"/>
         </w:rPr>
-        <w:t xml:space="preserve">Este fue el primer intento de creación de repositorio. Finalmente usamos uno nuevo creado por </w:t>
-      </w:r>
-      <w:proofErr w:type="spellStart"/>
-      <w:r>
-        <w:rPr>
-          <w:lang w:val="es-ES"/>
-        </w:rPr>
-        <w:t>Romanela</w:t>
-      </w:r>
-      <w:proofErr w:type="spellEnd"/>
-      <w:r>
-        <w:rPr>
-          <w:lang w:val="es-ES"/>
-        </w:rPr>
-        <w:t>.</w:t>
+        <w:t>Este fue el primer intento de creación de repositorio. Finalmente usamos uno nuevo creado por Romanela.</w:t>
       </w:r>
     </w:p>
     <w:p>
@@ -52,7 +38,7 @@
       <w:r>
         <w:rPr>
           <w:noProof/>
-          <w:lang w:val="es-ES"/>
+          <w:lang w:eastAsia="es-AR"/>
         </w:rPr>
         <w:drawing>
           <wp:anchor distT="0" distB="0" distL="114300" distR="114300" simplePos="0" relativeHeight="251662336" behindDoc="0" locked="0" layoutInCell="1" allowOverlap="1" wp14:anchorId="51A4670B" wp14:editId="2547C281">
@@ -215,7 +201,7 @@
       <w:r>
         <w:rPr>
           <w:noProof/>
-          <w:lang w:val="es-ES"/>
+          <w:lang w:eastAsia="es-AR"/>
         </w:rPr>
         <w:drawing>
           <wp:anchor distT="0" distB="0" distL="114300" distR="114300" simplePos="0" relativeHeight="251659264" behindDoc="0" locked="0" layoutInCell="1" allowOverlap="1" wp14:anchorId="5BBAF694" wp14:editId="3712837B">
@@ -339,7 +325,7 @@
       <w:r>
         <w:rPr>
           <w:noProof/>
-          <w:lang w:val="es-ES"/>
+          <w:lang w:eastAsia="es-AR"/>
         </w:rPr>
         <w:drawing>
           <wp:anchor distT="0" distB="0" distL="114300" distR="114300" simplePos="0" relativeHeight="251658240" behindDoc="0" locked="0" layoutInCell="1" allowOverlap="1" wp14:anchorId="2E0EEB89" wp14:editId="7EE2E3E4">
@@ -546,7 +532,7 @@
       <w:r>
         <w:rPr>
           <w:noProof/>
-          <w:lang w:val="es-ES"/>
+          <w:lang w:eastAsia="es-AR"/>
         </w:rPr>
         <w:drawing>
           <wp:inline distT="0" distB="0" distL="0" distR="0" wp14:anchorId="7E3FE6FC" wp14:editId="54DCEEE5">
@@ -691,7 +677,7 @@
       <w:r>
         <w:rPr>
           <w:noProof/>
-          <w:lang w:val="es-ES"/>
+          <w:lang w:eastAsia="es-AR"/>
         </w:rPr>
         <w:drawing>
           <wp:inline distT="0" distB="0" distL="0" distR="0" wp14:anchorId="59B06F87" wp14:editId="5AD73CFE">
@@ -745,7 +731,7 @@
       <w:r>
         <w:rPr>
           <w:noProof/>
-          <w:lang w:val="es-ES"/>
+          <w:lang w:eastAsia="es-AR"/>
         </w:rPr>
         <w:lastRenderedPageBreak/>
         <w:drawing>
@@ -957,7 +943,7 @@
       <w:r>
         <w:rPr>
           <w:noProof/>
-          <w:lang w:val="es-ES"/>
+          <w:lang w:eastAsia="es-AR"/>
         </w:rPr>
         <w:drawing>
           <wp:inline distT="0" distB="0" distL="0" distR="0" wp14:anchorId="3B71E5DB" wp14:editId="6CFE9BA7">
@@ -1024,7 +1010,7 @@
       <w:r>
         <w:rPr>
           <w:noProof/>
-          <w:lang w:val="es-ES"/>
+          <w:lang w:eastAsia="es-AR"/>
         </w:rPr>
         <w:drawing>
           <wp:inline distT="0" distB="0" distL="0" distR="0" wp14:anchorId="591A1856" wp14:editId="686164A4">
@@ -1106,7 +1092,7 @@
       <w:r>
         <w:rPr>
           <w:noProof/>
-          <w:lang w:val="es-ES"/>
+          <w:lang w:eastAsia="es-AR"/>
         </w:rPr>
         <w:drawing>
           <wp:inline distT="0" distB="0" distL="0" distR="0" wp14:anchorId="7CC47917" wp14:editId="2ADC337E">
@@ -1202,7 +1188,7 @@
       <w:r>
         <w:rPr>
           <w:noProof/>
-          <w:lang w:val="es-ES"/>
+          <w:lang w:eastAsia="es-AR"/>
         </w:rPr>
         <w:drawing>
           <wp:inline distT="0" distB="0" distL="0" distR="0" wp14:anchorId="04756C01" wp14:editId="1BB6ADE2">
@@ -1269,7 +1255,7 @@
       <w:r>
         <w:rPr>
           <w:noProof/>
-          <w:lang w:val="es-ES"/>
+          <w:lang w:eastAsia="es-AR"/>
         </w:rPr>
         <w:drawing>
           <wp:anchor distT="0" distB="0" distL="114300" distR="114300" simplePos="0" relativeHeight="251665408" behindDoc="0" locked="0" layoutInCell="1" allowOverlap="1" wp14:anchorId="2A82C0C2" wp14:editId="526FB29C">
@@ -1370,11 +1356,19 @@
           <w:lang w:val="es-ES"/>
         </w:rPr>
       </w:pPr>
-      <w:r>
-        <w:rPr>
-          <w:lang w:val="es-ES"/>
-        </w:rPr>
-        <w:t xml:space="preserve">Git </w:t>
+      <w:proofErr w:type="spellStart"/>
+      <w:r>
+        <w:rPr>
+          <w:lang w:val="es-ES"/>
+        </w:rPr>
+        <w:t>Git</w:t>
+      </w:r>
+      <w:proofErr w:type="spellEnd"/>
+      <w:r>
+        <w:rPr>
+          <w:lang w:val="es-ES"/>
+        </w:rPr>
+        <w:t xml:space="preserve"> </w:t>
       </w:r>
       <w:proofErr w:type="spellStart"/>
       <w:r>
@@ -1394,7 +1388,7 @@
       <w:r>
         <w:rPr>
           <w:noProof/>
-          <w:lang w:val="es-ES"/>
+          <w:lang w:eastAsia="es-AR"/>
         </w:rPr>
         <w:lastRenderedPageBreak/>
         <w:drawing>
@@ -1469,7 +1463,7 @@
       <w:r>
         <w:rPr>
           <w:noProof/>
-          <w:lang w:val="es-ES"/>
+          <w:lang w:eastAsia="es-AR"/>
         </w:rPr>
         <w:drawing>
           <wp:inline distT="0" distB="0" distL="0" distR="0" wp14:anchorId="778D2D38" wp14:editId="4DAF4E8D">
@@ -1536,7 +1530,7 @@
       <w:r>
         <w:rPr>
           <w:noProof/>
-          <w:lang w:val="es-ES"/>
+          <w:lang w:eastAsia="es-AR"/>
         </w:rPr>
         <w:lastRenderedPageBreak/>
         <w:drawing>
@@ -1633,7 +1627,7 @@
       <w:r>
         <w:rPr>
           <w:noProof/>
-          <w:lang w:val="es-ES"/>
+          <w:lang w:eastAsia="es-AR"/>
         </w:rPr>
         <w:drawing>
           <wp:inline distT="0" distB="0" distL="0" distR="0" wp14:anchorId="6395AD0C" wp14:editId="22369F9C">
@@ -1694,7 +1688,7 @@
       <w:r>
         <w:rPr>
           <w:noProof/>
-          <w:lang w:val="es-ES"/>
+          <w:lang w:eastAsia="es-AR"/>
         </w:rPr>
         <w:drawing>
           <wp:anchor distT="0" distB="0" distL="114300" distR="114300" simplePos="0" relativeHeight="251664384" behindDoc="0" locked="0" layoutInCell="1" allowOverlap="1" wp14:anchorId="36E03E47" wp14:editId="728B1605">
@@ -1774,6 +1768,1487 @@
         </w:rPr>
       </w:pPr>
     </w:p>
+    <w:p>
+      <w:pPr>
+        <w:rPr>
+          <w:lang w:val="es-ES"/>
+        </w:rPr>
+      </w:pPr>
+    </w:p>
+    <w:p>
+      <w:pPr>
+        <w:rPr>
+          <w:lang w:val="es-ES"/>
+        </w:rPr>
+      </w:pPr>
+    </w:p>
+    <w:p>
+      <w:pPr>
+        <w:rPr>
+          <w:lang w:val="es-ES"/>
+        </w:rPr>
+      </w:pPr>
+    </w:p>
+    <w:p>
+      <w:pPr>
+        <w:rPr>
+          <w:lang w:val="es-ES"/>
+        </w:rPr>
+      </w:pPr>
+    </w:p>
+    <w:p>
+      <w:pPr>
+        <w:rPr>
+          <w:lang w:val="es-ES"/>
+        </w:rPr>
+      </w:pPr>
+    </w:p>
+    <w:p>
+      <w:pPr>
+        <w:rPr>
+          <w:lang w:val="es-ES"/>
+        </w:rPr>
+      </w:pPr>
+    </w:p>
+    <w:p>
+      <w:r>
+        <w:t>Pasos de Romanela:</w:t>
+      </w:r>
+    </w:p>
+    <w:p/>
+    <w:p>
+      <w:r>
+        <w:lastRenderedPageBreak/>
+        <w:t xml:space="preserve">Se crea el repositorio en </w:t>
+      </w:r>
+      <w:proofErr w:type="spellStart"/>
+      <w:r>
+        <w:t>GitHub</w:t>
+      </w:r>
+      <w:proofErr w:type="spellEnd"/>
+    </w:p>
+    <w:p>
+      <w:r>
+        <w:rPr>
+          <w:noProof/>
+          <w:lang w:eastAsia="es-AR"/>
+        </w:rPr>
+        <w:drawing>
+          <wp:inline distT="0" distB="0" distL="0" distR="0" wp14:anchorId="1B0FB4D4" wp14:editId="4EBAF8CB">
+            <wp:extent cx="5394960" cy="327660"/>
+            <wp:effectExtent l="0" t="0" r="0" b="0"/>
+            <wp:docPr id="13" name="Imagen 13" descr="C:\Users\usuario\AppData\Local\Microsoft\Windows\INetCache\Content.Word\Se crea el repo.png"/>
+            <wp:cNvGraphicFramePr>
+              <a:graphicFrameLocks xmlns:a="http://schemas.openxmlformats.org/drawingml/2006/main" noChangeAspect="1"/>
+            </wp:cNvGraphicFramePr>
+            <a:graphic xmlns:a="http://schemas.openxmlformats.org/drawingml/2006/main">
+              <a:graphicData uri="http://schemas.openxmlformats.org/drawingml/2006/picture">
+                <pic:pic xmlns:pic="http://schemas.openxmlformats.org/drawingml/2006/picture">
+                  <pic:nvPicPr>
+                    <pic:cNvPr id="0" name="Picture 1" descr="C:\Users\usuario\AppData\Local\Microsoft\Windows\INetCache\Content.Word\Se crea el repo.png"/>
+                    <pic:cNvPicPr>
+                      <a:picLocks noChangeAspect="1" noChangeArrowheads="1"/>
+                    </pic:cNvPicPr>
+                  </pic:nvPicPr>
+                  <pic:blipFill>
+                    <a:blip r:embed="rId20">
+                      <a:extLst>
+                        <a:ext uri="{28A0092B-C50C-407E-A947-70E740481C1C}">
+                          <a14:useLocalDpi xmlns:a14="http://schemas.microsoft.com/office/drawing/2010/main" val="0"/>
+                        </a:ext>
+                      </a:extLst>
+                    </a:blip>
+                    <a:srcRect/>
+                    <a:stretch>
+                      <a:fillRect/>
+                    </a:stretch>
+                  </pic:blipFill>
+                  <pic:spPr bwMode="auto">
+                    <a:xfrm>
+                      <a:off x="0" y="0"/>
+                      <a:ext cx="5394960" cy="327660"/>
+                    </a:xfrm>
+                    <a:prstGeom prst="rect">
+                      <a:avLst/>
+                    </a:prstGeom>
+                    <a:noFill/>
+                    <a:ln>
+                      <a:noFill/>
+                    </a:ln>
+                  </pic:spPr>
+                </pic:pic>
+              </a:graphicData>
+            </a:graphic>
+          </wp:inline>
+        </w:drawing>
+      </w:r>
+    </w:p>
+    <w:p>
+      <w:r>
+        <w:t>Se agrega a las colaboradoras</w:t>
+      </w:r>
+    </w:p>
+    <w:p>
+      <w:r>
+        <w:rPr>
+          <w:noProof/>
+          <w:lang w:eastAsia="es-AR"/>
+        </w:rPr>
+        <w:drawing>
+          <wp:inline distT="0" distB="0" distL="0" distR="0" wp14:anchorId="4498E87B" wp14:editId="6C26C8FA">
+            <wp:extent cx="1996440" cy="1661160"/>
+            <wp:effectExtent l="0" t="0" r="3810" b="0"/>
+            <wp:docPr id="12" name="Imagen 12" descr="C:\Users\usuario\AppData\Local\Microsoft\Windows\INetCache\Content.Word\colaboradores.png"/>
+            <wp:cNvGraphicFramePr>
+              <a:graphicFrameLocks xmlns:a="http://schemas.openxmlformats.org/drawingml/2006/main" noChangeAspect="1"/>
+            </wp:cNvGraphicFramePr>
+            <a:graphic xmlns:a="http://schemas.openxmlformats.org/drawingml/2006/main">
+              <a:graphicData uri="http://schemas.openxmlformats.org/drawingml/2006/picture">
+                <pic:pic xmlns:pic="http://schemas.openxmlformats.org/drawingml/2006/picture">
+                  <pic:nvPicPr>
+                    <pic:cNvPr id="0" name="Picture 2" descr="C:\Users\usuario\AppData\Local\Microsoft\Windows\INetCache\Content.Word\colaboradores.png"/>
+                    <pic:cNvPicPr>
+                      <a:picLocks noChangeAspect="1" noChangeArrowheads="1"/>
+                    </pic:cNvPicPr>
+                  </pic:nvPicPr>
+                  <pic:blipFill>
+                    <a:blip r:embed="rId21">
+                      <a:extLst>
+                        <a:ext uri="{28A0092B-C50C-407E-A947-70E740481C1C}">
+                          <a14:useLocalDpi xmlns:a14="http://schemas.microsoft.com/office/drawing/2010/main" val="0"/>
+                        </a:ext>
+                      </a:extLst>
+                    </a:blip>
+                    <a:srcRect/>
+                    <a:stretch>
+                      <a:fillRect/>
+                    </a:stretch>
+                  </pic:blipFill>
+                  <pic:spPr bwMode="auto">
+                    <a:xfrm>
+                      <a:off x="0" y="0"/>
+                      <a:ext cx="1996440" cy="1661160"/>
+                    </a:xfrm>
+                    <a:prstGeom prst="rect">
+                      <a:avLst/>
+                    </a:prstGeom>
+                    <a:noFill/>
+                    <a:ln>
+                      <a:noFill/>
+                    </a:ln>
+                  </pic:spPr>
+                </pic:pic>
+              </a:graphicData>
+            </a:graphic>
+          </wp:inline>
+        </w:drawing>
+      </w:r>
+    </w:p>
+    <w:p>
+      <w:r>
+        <w:t xml:space="preserve">Se clona el repositorio a </w:t>
+      </w:r>
+      <w:proofErr w:type="spellStart"/>
+      <w:r>
+        <w:t>Git</w:t>
+      </w:r>
+      <w:proofErr w:type="spellEnd"/>
+      <w:r>
+        <w:t>.</w:t>
+      </w:r>
+    </w:p>
+    <w:p>
+      <w:r>
+        <w:t xml:space="preserve">La primera vez sin éxito por mal </w:t>
+      </w:r>
+      <w:proofErr w:type="spellStart"/>
+      <w:r>
+        <w:t>tipeo</w:t>
+      </w:r>
+      <w:proofErr w:type="spellEnd"/>
+      <w:r>
+        <w:t xml:space="preserve">. La segunda se clono el </w:t>
+      </w:r>
+      <w:proofErr w:type="spellStart"/>
+      <w:r>
+        <w:t>url</w:t>
+      </w:r>
+      <w:proofErr w:type="spellEnd"/>
+      <w:r>
+        <w:t xml:space="preserve"> con éxito.</w:t>
+      </w:r>
+    </w:p>
+    <w:p>
+      <w:r>
+        <w:t xml:space="preserve">Luego se comprueba el estado del repositorio con </w:t>
+      </w:r>
+      <w:proofErr w:type="spellStart"/>
+      <w:r>
+        <w:t>git</w:t>
+      </w:r>
+      <w:proofErr w:type="spellEnd"/>
+      <w:r>
+        <w:t xml:space="preserve"> status.</w:t>
+      </w:r>
+    </w:p>
+    <w:p>
+      <w:r>
+        <w:rPr>
+          <w:noProof/>
+          <w:lang w:eastAsia="es-AR"/>
+        </w:rPr>
+        <w:drawing>
+          <wp:inline distT="0" distB="0" distL="0" distR="0" wp14:anchorId="391B8AC1" wp14:editId="07E01457">
+            <wp:extent cx="5394960" cy="2910840"/>
+            <wp:effectExtent l="0" t="0" r="0" b="3810"/>
+            <wp:docPr id="11" name="Imagen 11" descr="C:\Users\usuario\AppData\Local\Microsoft\Windows\INetCache\Content.Word\git clone de repositorio remoto rojas.png"/>
+            <wp:cNvGraphicFramePr>
+              <a:graphicFrameLocks xmlns:a="http://schemas.openxmlformats.org/drawingml/2006/main" noChangeAspect="1"/>
+            </wp:cNvGraphicFramePr>
+            <a:graphic xmlns:a="http://schemas.openxmlformats.org/drawingml/2006/main">
+              <a:graphicData uri="http://schemas.openxmlformats.org/drawingml/2006/picture">
+                <pic:pic xmlns:pic="http://schemas.openxmlformats.org/drawingml/2006/picture">
+                  <pic:nvPicPr>
+                    <pic:cNvPr id="0" name="Picture 3" descr="C:\Users\usuario\AppData\Local\Microsoft\Windows\INetCache\Content.Word\git clone de repositorio remoto rojas.png"/>
+                    <pic:cNvPicPr>
+                      <a:picLocks noChangeAspect="1" noChangeArrowheads="1"/>
+                    </pic:cNvPicPr>
+                  </pic:nvPicPr>
+                  <pic:blipFill>
+                    <a:blip r:embed="rId22">
+                      <a:extLst>
+                        <a:ext uri="{28A0092B-C50C-407E-A947-70E740481C1C}">
+                          <a14:useLocalDpi xmlns:a14="http://schemas.microsoft.com/office/drawing/2010/main" val="0"/>
+                        </a:ext>
+                      </a:extLst>
+                    </a:blip>
+                    <a:srcRect t="11067"/>
+                    <a:stretch>
+                      <a:fillRect/>
+                    </a:stretch>
+                  </pic:blipFill>
+                  <pic:spPr bwMode="auto">
+                    <a:xfrm>
+                      <a:off x="0" y="0"/>
+                      <a:ext cx="5394960" cy="2910840"/>
+                    </a:xfrm>
+                    <a:prstGeom prst="rect">
+                      <a:avLst/>
+                    </a:prstGeom>
+                    <a:noFill/>
+                    <a:ln>
+                      <a:noFill/>
+                    </a:ln>
+                  </pic:spPr>
+                </pic:pic>
+              </a:graphicData>
+            </a:graphic>
+          </wp:inline>
+        </w:drawing>
+      </w:r>
+    </w:p>
+    <w:p>
+      <w:r>
+        <w:t xml:space="preserve">Se sube el archivo </w:t>
+      </w:r>
+      <w:proofErr w:type="spellStart"/>
+      <w:r>
+        <w:t>html</w:t>
+      </w:r>
+      <w:proofErr w:type="spellEnd"/>
+      <w:r>
+        <w:t xml:space="preserve"> a la carpeta de trabajo. Se utiliza el comando </w:t>
+      </w:r>
+      <w:proofErr w:type="spellStart"/>
+      <w:r>
+        <w:t>git</w:t>
+      </w:r>
+      <w:proofErr w:type="spellEnd"/>
+      <w:r>
+        <w:t xml:space="preserve"> status para revisar el estado de los archivos. Luego se agrega dicho archivo con </w:t>
+      </w:r>
+      <w:proofErr w:type="spellStart"/>
+      <w:r>
+        <w:t>git</w:t>
+      </w:r>
+      <w:proofErr w:type="spellEnd"/>
+      <w:r>
+        <w:t xml:space="preserve"> </w:t>
+      </w:r>
+      <w:proofErr w:type="spellStart"/>
+      <w:proofErr w:type="gramStart"/>
+      <w:r>
+        <w:t>add</w:t>
+      </w:r>
+      <w:proofErr w:type="spellEnd"/>
+      <w:r>
+        <w:t xml:space="preserve"> .</w:t>
+      </w:r>
+      <w:proofErr w:type="gramEnd"/>
+      <w:r>
+        <w:t xml:space="preserve"> </w:t>
+      </w:r>
+      <w:proofErr w:type="gramStart"/>
+      <w:r>
+        <w:t>y</w:t>
+      </w:r>
+      <w:proofErr w:type="gramEnd"/>
+      <w:r>
+        <w:t xml:space="preserve"> se intenta subir el </w:t>
+      </w:r>
+      <w:proofErr w:type="spellStart"/>
+      <w:r>
+        <w:t>commit</w:t>
+      </w:r>
+      <w:proofErr w:type="spellEnd"/>
+      <w:r>
+        <w:t>. Primero no se logra ya que estaba mal ubicado el guion, luego se puede confirmar.</w:t>
+      </w:r>
+    </w:p>
+    <w:p>
+      <w:r>
+        <w:t xml:space="preserve">Para confirmar se utiliza el comando </w:t>
+      </w:r>
+      <w:proofErr w:type="spellStart"/>
+      <w:r>
+        <w:t>git</w:t>
+      </w:r>
+      <w:proofErr w:type="spellEnd"/>
+      <w:r>
+        <w:t xml:space="preserve"> </w:t>
+      </w:r>
+      <w:proofErr w:type="spellStart"/>
+      <w:r>
+        <w:t>push</w:t>
+      </w:r>
+      <w:proofErr w:type="spellEnd"/>
+      <w:r>
+        <w:t xml:space="preserve"> </w:t>
+      </w:r>
+      <w:proofErr w:type="spellStart"/>
+      <w:r>
+        <w:t>origin</w:t>
+      </w:r>
+      <w:proofErr w:type="spellEnd"/>
+      <w:r>
+        <w:t xml:space="preserve"> </w:t>
+      </w:r>
+      <w:proofErr w:type="spellStart"/>
+      <w:r>
+        <w:t>main</w:t>
+      </w:r>
+      <w:proofErr w:type="spellEnd"/>
+      <w:r>
+        <w:t xml:space="preserve"> (captura olvidada de sacar).</w:t>
+      </w:r>
+    </w:p>
+    <w:p>
+      <w:r>
+        <w:rPr>
+          <w:noProof/>
+          <w:lang w:eastAsia="es-AR"/>
+        </w:rPr>
+        <w:lastRenderedPageBreak/>
+        <w:drawing>
+          <wp:inline distT="0" distB="0" distL="0" distR="0" wp14:anchorId="70A6E04F" wp14:editId="6077333C">
+            <wp:extent cx="5394960" cy="3566160"/>
+            <wp:effectExtent l="0" t="0" r="0" b="0"/>
+            <wp:docPr id="10" name="Imagen 10" descr="C:\Users\usuario\AppData\Local\Microsoft\Windows\INetCache\Content.Word\git add html y commit rojas.png"/>
+            <wp:cNvGraphicFramePr>
+              <a:graphicFrameLocks xmlns:a="http://schemas.openxmlformats.org/drawingml/2006/main" noChangeAspect="1"/>
+            </wp:cNvGraphicFramePr>
+            <a:graphic xmlns:a="http://schemas.openxmlformats.org/drawingml/2006/main">
+              <a:graphicData uri="http://schemas.openxmlformats.org/drawingml/2006/picture">
+                <pic:pic xmlns:pic="http://schemas.openxmlformats.org/drawingml/2006/picture">
+                  <pic:nvPicPr>
+                    <pic:cNvPr id="0" name="Picture 4" descr="C:\Users\usuario\AppData\Local\Microsoft\Windows\INetCache\Content.Word\git add html y commit rojas.png"/>
+                    <pic:cNvPicPr>
+                      <a:picLocks noChangeAspect="1" noChangeArrowheads="1"/>
+                    </pic:cNvPicPr>
+                  </pic:nvPicPr>
+                  <pic:blipFill>
+                    <a:blip r:embed="rId23">
+                      <a:extLst>
+                        <a:ext uri="{28A0092B-C50C-407E-A947-70E740481C1C}">
+                          <a14:useLocalDpi xmlns:a14="http://schemas.microsoft.com/office/drawing/2010/main" val="0"/>
+                        </a:ext>
+                      </a:extLst>
+                    </a:blip>
+                    <a:srcRect t="21835"/>
+                    <a:stretch>
+                      <a:fillRect/>
+                    </a:stretch>
+                  </pic:blipFill>
+                  <pic:spPr bwMode="auto">
+                    <a:xfrm>
+                      <a:off x="0" y="0"/>
+                      <a:ext cx="5394960" cy="3566160"/>
+                    </a:xfrm>
+                    <a:prstGeom prst="rect">
+                      <a:avLst/>
+                    </a:prstGeom>
+                    <a:noFill/>
+                    <a:ln>
+                      <a:noFill/>
+                    </a:ln>
+                  </pic:spPr>
+                </pic:pic>
+              </a:graphicData>
+            </a:graphic>
+          </wp:inline>
+        </w:drawing>
+      </w:r>
+    </w:p>
+    <w:p/>
+    <w:p>
+      <w:pPr>
+        <w:tabs>
+          <w:tab w:val="left" w:pos="7396"/>
+        </w:tabs>
+      </w:pPr>
+      <w:r>
+        <w:t xml:space="preserve">Se usa el comando </w:t>
+      </w:r>
+      <w:proofErr w:type="spellStart"/>
+      <w:r>
+        <w:t>git</w:t>
+      </w:r>
+      <w:proofErr w:type="spellEnd"/>
+      <w:r>
+        <w:t xml:space="preserve"> </w:t>
+      </w:r>
+      <w:proofErr w:type="spellStart"/>
+      <w:r>
+        <w:t>pull</w:t>
+      </w:r>
+      <w:proofErr w:type="spellEnd"/>
+      <w:r>
+        <w:t xml:space="preserve"> </w:t>
+      </w:r>
+      <w:proofErr w:type="spellStart"/>
+      <w:r>
+        <w:t>origin</w:t>
+      </w:r>
+      <w:proofErr w:type="spellEnd"/>
+      <w:r>
+        <w:t xml:space="preserve"> </w:t>
+      </w:r>
+      <w:proofErr w:type="spellStart"/>
+      <w:r>
+        <w:t>main</w:t>
+      </w:r>
+      <w:proofErr w:type="spellEnd"/>
+      <w:r>
+        <w:t xml:space="preserve"> para actualizar el repositorio remoto. Para continuar se utiliza el comando </w:t>
+      </w:r>
+      <w:proofErr w:type="spellStart"/>
+      <w:r>
+        <w:t>git</w:t>
+      </w:r>
+      <w:proofErr w:type="spellEnd"/>
+      <w:r>
+        <w:t xml:space="preserve"> status para revisar el estado de los archivos. Se sube el archivo </w:t>
+      </w:r>
+      <w:proofErr w:type="spellStart"/>
+      <w:r>
+        <w:t>txt</w:t>
+      </w:r>
+      <w:proofErr w:type="spellEnd"/>
+      <w:r>
+        <w:t xml:space="preserve"> a la carpeta y se lo agrega con </w:t>
+      </w:r>
+      <w:proofErr w:type="spellStart"/>
+      <w:r>
+        <w:t>git</w:t>
+      </w:r>
+      <w:proofErr w:type="spellEnd"/>
+      <w:r>
+        <w:t xml:space="preserve"> </w:t>
+      </w:r>
+      <w:proofErr w:type="spellStart"/>
+      <w:r>
+        <w:t>add</w:t>
+      </w:r>
+      <w:proofErr w:type="spellEnd"/>
+      <w:r>
+        <w:t xml:space="preserve">. Utilizando el comando </w:t>
+      </w:r>
+      <w:proofErr w:type="spellStart"/>
+      <w:r>
+        <w:t>git</w:t>
+      </w:r>
+      <w:proofErr w:type="spellEnd"/>
+      <w:r>
+        <w:t xml:space="preserve"> </w:t>
+      </w:r>
+      <w:proofErr w:type="spellStart"/>
+      <w:r>
+        <w:t>commit</w:t>
+      </w:r>
+      <w:proofErr w:type="spellEnd"/>
+      <w:r>
+        <w:t xml:space="preserve"> –m se confirma la subida del archivo.</w:t>
+      </w:r>
+    </w:p>
+    <w:p>
+      <w:r>
+        <w:rPr>
+          <w:noProof/>
+          <w:lang w:eastAsia="es-AR"/>
+        </w:rPr>
+        <w:drawing>
+          <wp:inline distT="0" distB="0" distL="0" distR="0" wp14:anchorId="7506542C" wp14:editId="0ED812D3">
+            <wp:extent cx="5397500" cy="2882322"/>
+            <wp:effectExtent l="0" t="0" r="0" b="0"/>
+            <wp:docPr id="1" name="Imagen 1" descr="C:\Users\usuario\AppData\Local\Microsoft\Windows\INetCache\Content.Word\git pull origin main Rojas.png"/>
+            <wp:cNvGraphicFramePr>
+              <a:graphicFrameLocks xmlns:a="http://schemas.openxmlformats.org/drawingml/2006/main" noChangeAspect="1"/>
+            </wp:cNvGraphicFramePr>
+            <a:graphic xmlns:a="http://schemas.openxmlformats.org/drawingml/2006/main">
+              <a:graphicData uri="http://schemas.openxmlformats.org/drawingml/2006/picture">
+                <pic:pic xmlns:pic="http://schemas.openxmlformats.org/drawingml/2006/picture">
+                  <pic:nvPicPr>
+                    <pic:cNvPr id="0" name="Picture 9" descr="C:\Users\usuario\AppData\Local\Microsoft\Windows\INetCache\Content.Word\git pull origin main Rojas.png"/>
+                    <pic:cNvPicPr>
+                      <a:picLocks noChangeAspect="1" noChangeArrowheads="1"/>
+                    </pic:cNvPicPr>
+                  </pic:nvPicPr>
+                  <pic:blipFill rotWithShape="1">
+                    <a:blip r:embed="rId24">
+                      <a:extLst>
+                        <a:ext uri="{28A0092B-C50C-407E-A947-70E740481C1C}">
+                          <a14:useLocalDpi xmlns:a14="http://schemas.microsoft.com/office/drawing/2010/main" val="0"/>
+                        </a:ext>
+                      </a:extLst>
+                    </a:blip>
+                    <a:srcRect t="9760"/>
+                    <a:stretch/>
+                  </pic:blipFill>
+                  <pic:spPr bwMode="auto">
+                    <a:xfrm>
+                      <a:off x="0" y="0"/>
+                      <a:ext cx="5397500" cy="2882322"/>
+                    </a:xfrm>
+                    <a:prstGeom prst="rect">
+                      <a:avLst/>
+                    </a:prstGeom>
+                    <a:noFill/>
+                    <a:ln>
+                      <a:noFill/>
+                    </a:ln>
+                    <a:extLst>
+                      <a:ext uri="{53640926-AAD7-44D8-BBD7-CCE9431645EC}">
+                        <a14:shadowObscured xmlns:a14="http://schemas.microsoft.com/office/drawing/2010/main"/>
+                      </a:ext>
+                    </a:extLst>
+                  </pic:spPr>
+                </pic:pic>
+              </a:graphicData>
+            </a:graphic>
+          </wp:inline>
+        </w:drawing>
+      </w:r>
+    </w:p>
+    <w:p>
+      <w:r>
+        <w:t xml:space="preserve">Con </w:t>
+      </w:r>
+      <w:proofErr w:type="spellStart"/>
+      <w:r>
+        <w:t>git</w:t>
+      </w:r>
+      <w:proofErr w:type="spellEnd"/>
+      <w:r>
+        <w:t xml:space="preserve"> </w:t>
+      </w:r>
+      <w:proofErr w:type="spellStart"/>
+      <w:r>
+        <w:t>push</w:t>
+      </w:r>
+      <w:proofErr w:type="spellEnd"/>
+      <w:r>
+        <w:t xml:space="preserve"> </w:t>
+      </w:r>
+      <w:proofErr w:type="spellStart"/>
+      <w:r>
+        <w:t>origin</w:t>
+      </w:r>
+      <w:proofErr w:type="spellEnd"/>
+      <w:r>
+        <w:t xml:space="preserve"> </w:t>
+      </w:r>
+      <w:proofErr w:type="spellStart"/>
+      <w:r>
+        <w:t>main</w:t>
+      </w:r>
+      <w:proofErr w:type="spellEnd"/>
+      <w:r>
+        <w:t xml:space="preserve"> se inserta la confirmación del archivo.</w:t>
+      </w:r>
+    </w:p>
+    <w:p>
+      <w:r>
+        <w:rPr>
+          <w:noProof/>
+          <w:lang w:eastAsia="es-AR"/>
+        </w:rPr>
+        <w:lastRenderedPageBreak/>
+        <w:drawing>
+          <wp:inline distT="0" distB="0" distL="0" distR="0" wp14:anchorId="4CF81A81" wp14:editId="5979D048">
+            <wp:extent cx="5394960" cy="1203960"/>
+            <wp:effectExtent l="0" t="0" r="0" b="0"/>
+            <wp:docPr id="9" name="Imagen 9" descr="C:\Users\usuario\AppData\Local\Microsoft\Windows\INetCache\Content.Word\git push 2 Rojas.png"/>
+            <wp:cNvGraphicFramePr>
+              <a:graphicFrameLocks xmlns:a="http://schemas.openxmlformats.org/drawingml/2006/main" noChangeAspect="1"/>
+            </wp:cNvGraphicFramePr>
+            <a:graphic xmlns:a="http://schemas.openxmlformats.org/drawingml/2006/main">
+              <a:graphicData uri="http://schemas.openxmlformats.org/drawingml/2006/picture">
+                <pic:pic xmlns:pic="http://schemas.openxmlformats.org/drawingml/2006/picture">
+                  <pic:nvPicPr>
+                    <pic:cNvPr id="0" name="Picture 5" descr="C:\Users\usuario\AppData\Local\Microsoft\Windows\INetCache\Content.Word\git push 2 Rojas.png"/>
+                    <pic:cNvPicPr>
+                      <a:picLocks noChangeAspect="1" noChangeArrowheads="1"/>
+                    </pic:cNvPicPr>
+                  </pic:nvPicPr>
+                  <pic:blipFill>
+                    <a:blip r:embed="rId25">
+                      <a:extLst>
+                        <a:ext uri="{28A0092B-C50C-407E-A947-70E740481C1C}">
+                          <a14:useLocalDpi xmlns:a14="http://schemas.microsoft.com/office/drawing/2010/main" val="0"/>
+                        </a:ext>
+                      </a:extLst>
+                    </a:blip>
+                    <a:srcRect t="11259" b="23584"/>
+                    <a:stretch>
+                      <a:fillRect/>
+                    </a:stretch>
+                  </pic:blipFill>
+                  <pic:spPr bwMode="auto">
+                    <a:xfrm>
+                      <a:off x="0" y="0"/>
+                      <a:ext cx="5394960" cy="1203960"/>
+                    </a:xfrm>
+                    <a:prstGeom prst="rect">
+                      <a:avLst/>
+                    </a:prstGeom>
+                    <a:noFill/>
+                    <a:ln>
+                      <a:noFill/>
+                    </a:ln>
+                  </pic:spPr>
+                </pic:pic>
+              </a:graphicData>
+            </a:graphic>
+          </wp:inline>
+        </w:drawing>
+      </w:r>
+    </w:p>
+    <w:p>
+      <w:r>
+        <w:t xml:space="preserve">Con el comando </w:t>
+      </w:r>
+      <w:proofErr w:type="spellStart"/>
+      <w:r>
+        <w:t>git</w:t>
+      </w:r>
+      <w:proofErr w:type="spellEnd"/>
+      <w:r>
+        <w:t xml:space="preserve"> </w:t>
+      </w:r>
+      <w:proofErr w:type="spellStart"/>
+      <w:r>
+        <w:t>pull</w:t>
+      </w:r>
+      <w:proofErr w:type="spellEnd"/>
+      <w:r>
+        <w:t xml:space="preserve"> se actualiza el repositorio remoto.</w:t>
+      </w:r>
+    </w:p>
+    <w:p>
+      <w:r>
+        <w:rPr>
+          <w:noProof/>
+          <w:lang w:eastAsia="es-AR"/>
+        </w:rPr>
+        <w:drawing>
+          <wp:inline distT="0" distB="0" distL="0" distR="0" wp14:anchorId="651D9E9A" wp14:editId="6C4428C3">
+            <wp:extent cx="5402580" cy="2766060"/>
+            <wp:effectExtent l="0" t="0" r="7620" b="0"/>
+            <wp:docPr id="8" name="Imagen 8" descr="C:\Users\usuario\AppData\Local\Microsoft\Windows\INetCache\Content.Word\git pull 2 origin main Rojas.png"/>
+            <wp:cNvGraphicFramePr>
+              <a:graphicFrameLocks xmlns:a="http://schemas.openxmlformats.org/drawingml/2006/main" noChangeAspect="1"/>
+            </wp:cNvGraphicFramePr>
+            <a:graphic xmlns:a="http://schemas.openxmlformats.org/drawingml/2006/main">
+              <a:graphicData uri="http://schemas.openxmlformats.org/drawingml/2006/picture">
+                <pic:pic xmlns:pic="http://schemas.openxmlformats.org/drawingml/2006/picture">
+                  <pic:nvPicPr>
+                    <pic:cNvPr id="0" name="Picture 6" descr="C:\Users\usuario\AppData\Local\Microsoft\Windows\INetCache\Content.Word\git pull 2 origin main Rojas.png"/>
+                    <pic:cNvPicPr>
+                      <a:picLocks noChangeAspect="1" noChangeArrowheads="1"/>
+                    </pic:cNvPicPr>
+                  </pic:nvPicPr>
+                  <pic:blipFill>
+                    <a:blip r:embed="rId26">
+                      <a:extLst>
+                        <a:ext uri="{28A0092B-C50C-407E-A947-70E740481C1C}">
+                          <a14:useLocalDpi xmlns:a14="http://schemas.microsoft.com/office/drawing/2010/main" val="0"/>
+                        </a:ext>
+                      </a:extLst>
+                    </a:blip>
+                    <a:srcRect t="5923" b="15218"/>
+                    <a:stretch>
+                      <a:fillRect/>
+                    </a:stretch>
+                  </pic:blipFill>
+                  <pic:spPr bwMode="auto">
+                    <a:xfrm>
+                      <a:off x="0" y="0"/>
+                      <a:ext cx="5402580" cy="2766060"/>
+                    </a:xfrm>
+                    <a:prstGeom prst="rect">
+                      <a:avLst/>
+                    </a:prstGeom>
+                    <a:noFill/>
+                    <a:ln>
+                      <a:noFill/>
+                    </a:ln>
+                  </pic:spPr>
+                </pic:pic>
+              </a:graphicData>
+            </a:graphic>
+          </wp:inline>
+        </w:drawing>
+      </w:r>
+    </w:p>
+    <w:p>
+      <w:r>
+        <w:t xml:space="preserve">Se crea una rama local utilizando el comando </w:t>
+      </w:r>
+      <w:proofErr w:type="spellStart"/>
+      <w:r>
+        <w:t>git</w:t>
+      </w:r>
+      <w:proofErr w:type="spellEnd"/>
+      <w:r>
+        <w:t xml:space="preserve"> </w:t>
+      </w:r>
+      <w:proofErr w:type="spellStart"/>
+      <w:r>
+        <w:t>branch</w:t>
+      </w:r>
+      <w:proofErr w:type="spellEnd"/>
+      <w:r>
+        <w:t xml:space="preserve"> y se la nombra </w:t>
+      </w:r>
+      <w:proofErr w:type="spellStart"/>
+      <w:r>
+        <w:t>RamaRomanela</w:t>
+      </w:r>
+      <w:proofErr w:type="spellEnd"/>
+      <w:r>
+        <w:t xml:space="preserve">. Con </w:t>
+      </w:r>
+      <w:proofErr w:type="spellStart"/>
+      <w:r>
+        <w:t>git</w:t>
+      </w:r>
+      <w:proofErr w:type="spellEnd"/>
+      <w:r>
+        <w:t xml:space="preserve"> </w:t>
+      </w:r>
+      <w:proofErr w:type="spellStart"/>
+      <w:r>
+        <w:t>checkout</w:t>
+      </w:r>
+      <w:proofErr w:type="spellEnd"/>
+      <w:r>
+        <w:t xml:space="preserve"> </w:t>
+      </w:r>
+      <w:proofErr w:type="spellStart"/>
+      <w:r>
+        <w:t>RamaRomanela</w:t>
+      </w:r>
+      <w:proofErr w:type="spellEnd"/>
+      <w:r>
+        <w:t xml:space="preserve"> se posiciona en dicha rama local y con el comando </w:t>
+      </w:r>
+      <w:proofErr w:type="spellStart"/>
+      <w:r>
+        <w:t>git</w:t>
+      </w:r>
+      <w:proofErr w:type="spellEnd"/>
+      <w:r>
+        <w:t xml:space="preserve"> status se revisa el estado de los archivos. </w:t>
+      </w:r>
+    </w:p>
+    <w:p>
+      <w:r>
+        <w:rPr>
+          <w:noProof/>
+          <w:lang w:eastAsia="es-AR"/>
+        </w:rPr>
+        <w:drawing>
+          <wp:inline distT="0" distB="0" distL="0" distR="0" wp14:anchorId="3C5A6EAF" wp14:editId="6891C6A4">
+            <wp:extent cx="5394960" cy="2362200"/>
+            <wp:effectExtent l="0" t="0" r="0" b="0"/>
+            <wp:docPr id="7" name="Imagen 7" descr="C:\Users\usuario\AppData\Local\Microsoft\Windows\INetCache\Content.Word\crear ramaromanela.png"/>
+            <wp:cNvGraphicFramePr>
+              <a:graphicFrameLocks xmlns:a="http://schemas.openxmlformats.org/drawingml/2006/main" noChangeAspect="1"/>
+            </wp:cNvGraphicFramePr>
+            <a:graphic xmlns:a="http://schemas.openxmlformats.org/drawingml/2006/main">
+              <a:graphicData uri="http://schemas.openxmlformats.org/drawingml/2006/picture">
+                <pic:pic xmlns:pic="http://schemas.openxmlformats.org/drawingml/2006/picture">
+                  <pic:nvPicPr>
+                    <pic:cNvPr id="0" name="Picture 7" descr="C:\Users\usuario\AppData\Local\Microsoft\Windows\INetCache\Content.Word\crear ramaromanela.png"/>
+                    <pic:cNvPicPr>
+                      <a:picLocks noChangeAspect="1" noChangeArrowheads="1"/>
+                    </pic:cNvPicPr>
+                  </pic:nvPicPr>
+                  <pic:blipFill>
+                    <a:blip r:embed="rId27">
+                      <a:extLst>
+                        <a:ext uri="{28A0092B-C50C-407E-A947-70E740481C1C}">
+                          <a14:useLocalDpi xmlns:a14="http://schemas.microsoft.com/office/drawing/2010/main" val="0"/>
+                        </a:ext>
+                      </a:extLst>
+                    </a:blip>
+                    <a:srcRect t="12573"/>
+                    <a:stretch>
+                      <a:fillRect/>
+                    </a:stretch>
+                  </pic:blipFill>
+                  <pic:spPr bwMode="auto">
+                    <a:xfrm>
+                      <a:off x="0" y="0"/>
+                      <a:ext cx="5394960" cy="2362200"/>
+                    </a:xfrm>
+                    <a:prstGeom prst="rect">
+                      <a:avLst/>
+                    </a:prstGeom>
+                    <a:noFill/>
+                    <a:ln>
+                      <a:noFill/>
+                    </a:ln>
+                  </pic:spPr>
+                </pic:pic>
+              </a:graphicData>
+            </a:graphic>
+          </wp:inline>
+        </w:drawing>
+      </w:r>
+      <w:r>
+        <w:t xml:space="preserve"> </w:t>
+      </w:r>
+    </w:p>
+    <w:p>
+      <w:r>
+        <w:t>Se agrega un archivo .</w:t>
+      </w:r>
+      <w:proofErr w:type="spellStart"/>
+      <w:r>
+        <w:t>docx</w:t>
+      </w:r>
+      <w:proofErr w:type="spellEnd"/>
+      <w:r>
+        <w:t xml:space="preserve"> a la carpeta del repositorio y se lo agrega con </w:t>
+      </w:r>
+      <w:proofErr w:type="spellStart"/>
+      <w:r>
+        <w:t>git</w:t>
+      </w:r>
+      <w:proofErr w:type="spellEnd"/>
+      <w:r>
+        <w:t xml:space="preserve"> </w:t>
+      </w:r>
+      <w:proofErr w:type="spellStart"/>
+      <w:proofErr w:type="gramStart"/>
+      <w:r>
+        <w:t>add</w:t>
+      </w:r>
+      <w:proofErr w:type="spellEnd"/>
+      <w:r>
+        <w:t xml:space="preserve"> .</w:t>
+      </w:r>
+      <w:proofErr w:type="gramEnd"/>
+      <w:r>
+        <w:t xml:space="preserve"> </w:t>
+      </w:r>
+      <w:proofErr w:type="gramStart"/>
+      <w:r>
+        <w:t>y</w:t>
+      </w:r>
+      <w:proofErr w:type="gramEnd"/>
+      <w:r>
+        <w:t xml:space="preserve"> se confirma con </w:t>
+      </w:r>
+      <w:proofErr w:type="spellStart"/>
+      <w:r>
+        <w:t>git</w:t>
+      </w:r>
+      <w:proofErr w:type="spellEnd"/>
+      <w:r>
+        <w:t xml:space="preserve"> </w:t>
+      </w:r>
+      <w:proofErr w:type="spellStart"/>
+      <w:r>
+        <w:t>commit</w:t>
+      </w:r>
+      <w:proofErr w:type="spellEnd"/>
+      <w:r>
+        <w:t xml:space="preserve"> –m.</w:t>
+      </w:r>
+    </w:p>
+    <w:p>
+      <w:r>
+        <w:rPr>
+          <w:noProof/>
+          <w:lang w:eastAsia="es-AR"/>
+        </w:rPr>
+        <w:lastRenderedPageBreak/>
+        <w:drawing>
+          <wp:inline distT="0" distB="0" distL="0" distR="0" wp14:anchorId="74550943" wp14:editId="6BF274AA">
+            <wp:extent cx="5394960" cy="1303020"/>
+            <wp:effectExtent l="0" t="0" r="0" b="0"/>
+            <wp:docPr id="6" name="Imagen 6" descr="C:\Users\usuario\AppData\Local\Microsoft\Windows\INetCache\Content.Word\add y commit a ramaromanela.png"/>
+            <wp:cNvGraphicFramePr>
+              <a:graphicFrameLocks xmlns:a="http://schemas.openxmlformats.org/drawingml/2006/main" noChangeAspect="1"/>
+            </wp:cNvGraphicFramePr>
+            <a:graphic xmlns:a="http://schemas.openxmlformats.org/drawingml/2006/main">
+              <a:graphicData uri="http://schemas.openxmlformats.org/drawingml/2006/picture">
+                <pic:pic xmlns:pic="http://schemas.openxmlformats.org/drawingml/2006/picture">
+                  <pic:nvPicPr>
+                    <pic:cNvPr id="0" name="Picture 8" descr="C:\Users\usuario\AppData\Local\Microsoft\Windows\INetCache\Content.Word\add y commit a ramaromanela.png"/>
+                    <pic:cNvPicPr>
+                      <a:picLocks noChangeAspect="1" noChangeArrowheads="1"/>
+                    </pic:cNvPicPr>
+                  </pic:nvPicPr>
+                  <pic:blipFill>
+                    <a:blip r:embed="rId28">
+                      <a:extLst>
+                        <a:ext uri="{28A0092B-C50C-407E-A947-70E740481C1C}">
+                          <a14:useLocalDpi xmlns:a14="http://schemas.microsoft.com/office/drawing/2010/main" val="0"/>
+                        </a:ext>
+                      </a:extLst>
+                    </a:blip>
+                    <a:srcRect/>
+                    <a:stretch>
+                      <a:fillRect/>
+                    </a:stretch>
+                  </pic:blipFill>
+                  <pic:spPr bwMode="auto">
+                    <a:xfrm>
+                      <a:off x="0" y="0"/>
+                      <a:ext cx="5394960" cy="1303020"/>
+                    </a:xfrm>
+                    <a:prstGeom prst="rect">
+                      <a:avLst/>
+                    </a:prstGeom>
+                    <a:noFill/>
+                    <a:ln>
+                      <a:noFill/>
+                    </a:ln>
+                  </pic:spPr>
+                </pic:pic>
+              </a:graphicData>
+            </a:graphic>
+          </wp:inline>
+        </w:drawing>
+      </w:r>
+    </w:p>
+    <w:p>
+      <w:r>
+        <w:t xml:space="preserve">Con </w:t>
+      </w:r>
+      <w:proofErr w:type="spellStart"/>
+      <w:r>
+        <w:t>git</w:t>
+      </w:r>
+      <w:proofErr w:type="spellEnd"/>
+      <w:r>
+        <w:t xml:space="preserve"> </w:t>
+      </w:r>
+      <w:proofErr w:type="spellStart"/>
+      <w:r>
+        <w:t>checkout</w:t>
+      </w:r>
+      <w:proofErr w:type="spellEnd"/>
+      <w:r>
+        <w:t xml:space="preserve"> </w:t>
+      </w:r>
+      <w:proofErr w:type="spellStart"/>
+      <w:r>
+        <w:t>main</w:t>
+      </w:r>
+      <w:proofErr w:type="spellEnd"/>
+      <w:r>
+        <w:t xml:space="preserve"> me posiciono en la rama remota y con el comando </w:t>
+      </w:r>
+      <w:proofErr w:type="spellStart"/>
+      <w:r>
+        <w:t>git</w:t>
+      </w:r>
+      <w:proofErr w:type="spellEnd"/>
+      <w:r>
+        <w:t xml:space="preserve"> </w:t>
+      </w:r>
+      <w:proofErr w:type="spellStart"/>
+      <w:r>
+        <w:t>merge</w:t>
+      </w:r>
+      <w:proofErr w:type="spellEnd"/>
+      <w:r>
+        <w:t xml:space="preserve"> </w:t>
+      </w:r>
+      <w:proofErr w:type="spellStart"/>
+      <w:r>
+        <w:t>RamaRomanela</w:t>
+      </w:r>
+      <w:proofErr w:type="spellEnd"/>
+      <w:r>
+        <w:t xml:space="preserve"> fusiono la rama local con la rama remota.</w:t>
+      </w:r>
+    </w:p>
+    <w:p>
+      <w:r>
+        <w:rPr>
+          <w:noProof/>
+          <w:lang w:eastAsia="es-AR"/>
+        </w:rPr>
+        <w:drawing>
+          <wp:inline distT="0" distB="0" distL="0" distR="0" wp14:anchorId="7D51396F" wp14:editId="0F6332C9">
+            <wp:extent cx="5394960" cy="1767840"/>
+            <wp:effectExtent l="0" t="0" r="0" b="3810"/>
+            <wp:docPr id="5" name="Imagen 5" descr="C:\Users\usuario\AppData\Local\Microsoft\Windows\INetCache\Content.Word\no se que hice aca git merge.png"/>
+            <wp:cNvGraphicFramePr>
+              <a:graphicFrameLocks xmlns:a="http://schemas.openxmlformats.org/drawingml/2006/main" noChangeAspect="1"/>
+            </wp:cNvGraphicFramePr>
+            <a:graphic xmlns:a="http://schemas.openxmlformats.org/drawingml/2006/main">
+              <a:graphicData uri="http://schemas.openxmlformats.org/drawingml/2006/picture">
+                <pic:pic xmlns:pic="http://schemas.openxmlformats.org/drawingml/2006/picture">
+                  <pic:nvPicPr>
+                    <pic:cNvPr id="0" name="Picture 9" descr="C:\Users\usuario\AppData\Local\Microsoft\Windows\INetCache\Content.Word\no se que hice aca git merge.png"/>
+                    <pic:cNvPicPr>
+                      <a:picLocks noChangeAspect="1" noChangeArrowheads="1"/>
+                    </pic:cNvPicPr>
+                  </pic:nvPicPr>
+                  <pic:blipFill>
+                    <a:blip r:embed="rId29">
+                      <a:extLst>
+                        <a:ext uri="{28A0092B-C50C-407E-A947-70E740481C1C}">
+                          <a14:useLocalDpi xmlns:a14="http://schemas.microsoft.com/office/drawing/2010/main" val="0"/>
+                        </a:ext>
+                      </a:extLst>
+                    </a:blip>
+                    <a:srcRect b="9912"/>
+                    <a:stretch>
+                      <a:fillRect/>
+                    </a:stretch>
+                  </pic:blipFill>
+                  <pic:spPr bwMode="auto">
+                    <a:xfrm>
+                      <a:off x="0" y="0"/>
+                      <a:ext cx="5394960" cy="1767840"/>
+                    </a:xfrm>
+                    <a:prstGeom prst="rect">
+                      <a:avLst/>
+                    </a:prstGeom>
+                    <a:noFill/>
+                    <a:ln>
+                      <a:noFill/>
+                    </a:ln>
+                  </pic:spPr>
+                </pic:pic>
+              </a:graphicData>
+            </a:graphic>
+          </wp:inline>
+        </w:drawing>
+      </w:r>
+    </w:p>
+    <w:p>
+      <w:r>
+        <w:t xml:space="preserve">Con </w:t>
+      </w:r>
+      <w:proofErr w:type="spellStart"/>
+      <w:r>
+        <w:t>git</w:t>
+      </w:r>
+      <w:proofErr w:type="spellEnd"/>
+      <w:r>
+        <w:t xml:space="preserve"> </w:t>
+      </w:r>
+      <w:proofErr w:type="spellStart"/>
+      <w:r>
+        <w:t>push</w:t>
+      </w:r>
+      <w:proofErr w:type="spellEnd"/>
+      <w:r>
+        <w:t xml:space="preserve"> se suben los cambios realizados.</w:t>
+      </w:r>
+    </w:p>
+    <w:p>
+      <w:r>
+        <w:rPr>
+          <w:noProof/>
+          <w:lang w:eastAsia="es-AR"/>
+        </w:rPr>
+        <w:drawing>
+          <wp:inline distT="0" distB="0" distL="0" distR="0" wp14:anchorId="30155F52" wp14:editId="64EBFBD0">
+            <wp:extent cx="5394960" cy="1379220"/>
+            <wp:effectExtent l="0" t="0" r="0" b="0"/>
+            <wp:docPr id="4" name="Imagen 4" descr="C:\Users\usuario\AppData\Local\Microsoft\Windows\INetCache\Content.Word\git push 3.png"/>
+            <wp:cNvGraphicFramePr>
+              <a:graphicFrameLocks xmlns:a="http://schemas.openxmlformats.org/drawingml/2006/main" noChangeAspect="1"/>
+            </wp:cNvGraphicFramePr>
+            <a:graphic xmlns:a="http://schemas.openxmlformats.org/drawingml/2006/main">
+              <a:graphicData uri="http://schemas.openxmlformats.org/drawingml/2006/picture">
+                <pic:pic xmlns:pic="http://schemas.openxmlformats.org/drawingml/2006/picture">
+                  <pic:nvPicPr>
+                    <pic:cNvPr id="0" name="Picture 10" descr="C:\Users\usuario\AppData\Local\Microsoft\Windows\INetCache\Content.Word\git push 3.png"/>
+                    <pic:cNvPicPr>
+                      <a:picLocks noChangeAspect="1" noChangeArrowheads="1"/>
+                    </pic:cNvPicPr>
+                  </pic:nvPicPr>
+                  <pic:blipFill>
+                    <a:blip r:embed="rId30">
+                      <a:extLst>
+                        <a:ext uri="{28A0092B-C50C-407E-A947-70E740481C1C}">
+                          <a14:useLocalDpi xmlns:a14="http://schemas.microsoft.com/office/drawing/2010/main" val="0"/>
+                        </a:ext>
+                      </a:extLst>
+                    </a:blip>
+                    <a:srcRect t="3674" b="23155"/>
+                    <a:stretch>
+                      <a:fillRect/>
+                    </a:stretch>
+                  </pic:blipFill>
+                  <pic:spPr bwMode="auto">
+                    <a:xfrm>
+                      <a:off x="0" y="0"/>
+                      <a:ext cx="5394960" cy="1379220"/>
+                    </a:xfrm>
+                    <a:prstGeom prst="rect">
+                      <a:avLst/>
+                    </a:prstGeom>
+                    <a:noFill/>
+                    <a:ln>
+                      <a:noFill/>
+                    </a:ln>
+                  </pic:spPr>
+                </pic:pic>
+              </a:graphicData>
+            </a:graphic>
+          </wp:inline>
+        </w:drawing>
+      </w:r>
+    </w:p>
+    <w:p>
+      <w:r>
+        <w:t xml:space="preserve">Se actualiza el repositorio con </w:t>
+      </w:r>
+      <w:proofErr w:type="spellStart"/>
+      <w:r>
+        <w:t>git</w:t>
+      </w:r>
+      <w:proofErr w:type="spellEnd"/>
+      <w:r>
+        <w:t xml:space="preserve"> </w:t>
+      </w:r>
+      <w:proofErr w:type="spellStart"/>
+      <w:r>
+        <w:t>pull</w:t>
+      </w:r>
+      <w:proofErr w:type="spellEnd"/>
+      <w:r>
+        <w:t xml:space="preserve"> y se utiliza el comando </w:t>
+      </w:r>
+      <w:proofErr w:type="spellStart"/>
+      <w:r>
+        <w:t>git</w:t>
+      </w:r>
+      <w:proofErr w:type="spellEnd"/>
+      <w:r>
+        <w:t xml:space="preserve"> </w:t>
+      </w:r>
+      <w:proofErr w:type="spellStart"/>
+      <w:r>
+        <w:t>branch</w:t>
+      </w:r>
+      <w:proofErr w:type="spellEnd"/>
+      <w:r>
+        <w:t xml:space="preserve"> para ver las ramas existentes. Con </w:t>
+      </w:r>
+      <w:proofErr w:type="spellStart"/>
+      <w:r>
+        <w:t>git</w:t>
+      </w:r>
+      <w:proofErr w:type="spellEnd"/>
+      <w:r>
+        <w:t xml:space="preserve"> </w:t>
+      </w:r>
+      <w:proofErr w:type="spellStart"/>
+      <w:r>
+        <w:t>branch</w:t>
+      </w:r>
+      <w:proofErr w:type="spellEnd"/>
+      <w:r>
+        <w:t xml:space="preserve"> d- </w:t>
+      </w:r>
+      <w:proofErr w:type="spellStart"/>
+      <w:r>
+        <w:t>RamaRomanela</w:t>
+      </w:r>
+      <w:proofErr w:type="spellEnd"/>
+      <w:r>
+        <w:t xml:space="preserve"> se elimina la rama local y se suben los cambios con  </w:t>
+      </w:r>
+      <w:proofErr w:type="spellStart"/>
+      <w:r>
+        <w:t>git</w:t>
+      </w:r>
+      <w:proofErr w:type="spellEnd"/>
+      <w:r>
+        <w:t xml:space="preserve"> </w:t>
+      </w:r>
+      <w:proofErr w:type="spellStart"/>
+      <w:r>
+        <w:t>push</w:t>
+      </w:r>
+      <w:proofErr w:type="spellEnd"/>
+      <w:r>
+        <w:t>, (captura sin sacar).</w:t>
+      </w:r>
+    </w:p>
+    <w:p>
+      <w:r>
+        <w:rPr>
+          <w:noProof/>
+          <w:lang w:eastAsia="es-AR"/>
+        </w:rPr>
+        <w:drawing>
+          <wp:inline distT="0" distB="0" distL="0" distR="0" wp14:anchorId="3EF69A57" wp14:editId="76D78C48">
+            <wp:extent cx="5394960" cy="2194560"/>
+            <wp:effectExtent l="0" t="0" r="0" b="0"/>
+            <wp:docPr id="3" name="Imagen 3" descr="C:\Users\usuario\AppData\Local\Microsoft\Windows\INetCache\Content.Word\borrado de rama Rojas.png"/>
+            <wp:cNvGraphicFramePr>
+              <a:graphicFrameLocks xmlns:a="http://schemas.openxmlformats.org/drawingml/2006/main" noChangeAspect="1"/>
+            </wp:cNvGraphicFramePr>
+            <a:graphic xmlns:a="http://schemas.openxmlformats.org/drawingml/2006/main">
+              <a:graphicData uri="http://schemas.openxmlformats.org/drawingml/2006/picture">
+                <pic:pic xmlns:pic="http://schemas.openxmlformats.org/drawingml/2006/picture">
+                  <pic:nvPicPr>
+                    <pic:cNvPr id="0" name="Picture 11" descr="C:\Users\usuario\AppData\Local\Microsoft\Windows\INetCache\Content.Word\borrado de rama Rojas.png"/>
+                    <pic:cNvPicPr>
+                      <a:picLocks noChangeAspect="1" noChangeArrowheads="1"/>
+                    </pic:cNvPicPr>
+                  </pic:nvPicPr>
+                  <pic:blipFill>
+                    <a:blip r:embed="rId31">
+                      <a:extLst>
+                        <a:ext uri="{28A0092B-C50C-407E-A947-70E740481C1C}">
+                          <a14:useLocalDpi xmlns:a14="http://schemas.microsoft.com/office/drawing/2010/main" val="0"/>
+                        </a:ext>
+                      </a:extLst>
+                    </a:blip>
+                    <a:srcRect t="8932" b="23601"/>
+                    <a:stretch>
+                      <a:fillRect/>
+                    </a:stretch>
+                  </pic:blipFill>
+                  <pic:spPr bwMode="auto">
+                    <a:xfrm>
+                      <a:off x="0" y="0"/>
+                      <a:ext cx="5394960" cy="2194560"/>
+                    </a:xfrm>
+                    <a:prstGeom prst="rect">
+                      <a:avLst/>
+                    </a:prstGeom>
+                    <a:noFill/>
+                    <a:ln>
+                      <a:noFill/>
+                    </a:ln>
+                  </pic:spPr>
+                </pic:pic>
+              </a:graphicData>
+            </a:graphic>
+          </wp:inline>
+        </w:drawing>
+      </w:r>
+    </w:p>
+    <w:p>
+      <w:r>
+        <w:t xml:space="preserve">Con </w:t>
+      </w:r>
+      <w:proofErr w:type="spellStart"/>
+      <w:r>
+        <w:t>git</w:t>
+      </w:r>
+      <w:proofErr w:type="spellEnd"/>
+      <w:r>
+        <w:t xml:space="preserve"> </w:t>
+      </w:r>
+      <w:proofErr w:type="spellStart"/>
+      <w:r>
+        <w:t>pull</w:t>
+      </w:r>
+      <w:proofErr w:type="spellEnd"/>
+      <w:r>
+        <w:t xml:space="preserve"> se actualiza la versión local para poder abrir en la rama alternativa.</w:t>
+      </w:r>
+    </w:p>
+    <w:p>
+      <w:r>
+        <w:lastRenderedPageBreak/>
+        <w:t xml:space="preserve">Se carga el archivo libro3.html a la carpeta de </w:t>
+      </w:r>
+      <w:proofErr w:type="spellStart"/>
+      <w:r>
+        <w:t>git</w:t>
+      </w:r>
+      <w:proofErr w:type="spellEnd"/>
+      <w:r>
+        <w:t xml:space="preserve"> y se utiliza </w:t>
+      </w:r>
+      <w:proofErr w:type="spellStart"/>
+      <w:r>
+        <w:t>git</w:t>
+      </w:r>
+      <w:proofErr w:type="spellEnd"/>
+      <w:r>
+        <w:t xml:space="preserve"> status para observar el estado de los archivos. Con el comando </w:t>
+      </w:r>
+      <w:proofErr w:type="spellStart"/>
+      <w:r>
+        <w:t>git</w:t>
+      </w:r>
+      <w:proofErr w:type="spellEnd"/>
+      <w:r>
+        <w:t xml:space="preserve"> </w:t>
+      </w:r>
+      <w:proofErr w:type="spellStart"/>
+      <w:r>
+        <w:t>checkout</w:t>
+      </w:r>
+      <w:proofErr w:type="spellEnd"/>
+      <w:r>
+        <w:t xml:space="preserve"> </w:t>
+      </w:r>
+      <w:proofErr w:type="spellStart"/>
+      <w:r>
+        <w:t>RamaAlternativa</w:t>
+      </w:r>
+      <w:proofErr w:type="spellEnd"/>
+      <w:r>
+        <w:t xml:space="preserve"> se posiciona en dicha rama y se agrega el archivo libro3.html con </w:t>
+      </w:r>
+      <w:proofErr w:type="spellStart"/>
+      <w:r>
+        <w:t>git</w:t>
+      </w:r>
+      <w:proofErr w:type="spellEnd"/>
+      <w:r>
+        <w:t xml:space="preserve"> </w:t>
+      </w:r>
+      <w:proofErr w:type="spellStart"/>
+      <w:proofErr w:type="gramStart"/>
+      <w:r>
+        <w:t>add</w:t>
+      </w:r>
+      <w:proofErr w:type="spellEnd"/>
+      <w:r>
+        <w:t xml:space="preserve"> .</w:t>
+      </w:r>
+      <w:proofErr w:type="gramEnd"/>
+      <w:r>
+        <w:t xml:space="preserve"> </w:t>
+      </w:r>
+      <w:proofErr w:type="gramStart"/>
+      <w:r>
+        <w:t>y</w:t>
+      </w:r>
+      <w:proofErr w:type="gramEnd"/>
+      <w:r>
+        <w:t xml:space="preserve"> luego se confirma con </w:t>
+      </w:r>
+      <w:proofErr w:type="spellStart"/>
+      <w:r>
+        <w:t>git</w:t>
+      </w:r>
+      <w:proofErr w:type="spellEnd"/>
+      <w:r>
+        <w:t xml:space="preserve"> </w:t>
+      </w:r>
+      <w:proofErr w:type="spellStart"/>
+      <w:r>
+        <w:t>commit</w:t>
+      </w:r>
+      <w:proofErr w:type="spellEnd"/>
+      <w:r>
+        <w:t xml:space="preserve"> –m.</w:t>
+      </w:r>
+    </w:p>
+    <w:p>
+      <w:pPr>
+        <w:rPr>
+          <w:lang w:val="es-ES"/>
+        </w:rPr>
+      </w:pPr>
+      <w:r>
+        <w:rPr>
+          <w:noProof/>
+          <w:lang w:eastAsia="es-AR"/>
+        </w:rPr>
+        <w:drawing>
+          <wp:inline distT="0" distB="0" distL="0" distR="0" wp14:anchorId="158BD55F" wp14:editId="1A2A192B">
+            <wp:extent cx="5394960" cy="3611880"/>
+            <wp:effectExtent l="0" t="0" r="0" b="7620"/>
+            <wp:docPr id="2" name="Imagen 2" descr="C:\Users\usuario\AppData\Local\Microsoft\Windows\INetCache\Content.Word\subida rama alternativa.png"/>
+            <wp:cNvGraphicFramePr>
+              <a:graphicFrameLocks xmlns:a="http://schemas.openxmlformats.org/drawingml/2006/main" noChangeAspect="1"/>
+            </wp:cNvGraphicFramePr>
+            <a:graphic xmlns:a="http://schemas.openxmlformats.org/drawingml/2006/main">
+              <a:graphicData uri="http://schemas.openxmlformats.org/drawingml/2006/picture">
+                <pic:pic xmlns:pic="http://schemas.openxmlformats.org/drawingml/2006/picture">
+                  <pic:nvPicPr>
+                    <pic:cNvPr id="0" name="Picture 12" descr="C:\Users\usuario\AppData\Local\Microsoft\Windows\INetCache\Content.Word\subida rama alternativa.png"/>
+                    <pic:cNvPicPr>
+                      <a:picLocks noChangeAspect="1" noChangeArrowheads="1"/>
+                    </pic:cNvPicPr>
+                  </pic:nvPicPr>
+                  <pic:blipFill>
+                    <a:blip r:embed="rId32">
+                      <a:extLst>
+                        <a:ext uri="{28A0092B-C50C-407E-A947-70E740481C1C}">
+                          <a14:useLocalDpi xmlns:a14="http://schemas.microsoft.com/office/drawing/2010/main" val="0"/>
+                        </a:ext>
+                      </a:extLst>
+                    </a:blip>
+                    <a:srcRect b="6789"/>
+                    <a:stretch>
+                      <a:fillRect/>
+                    </a:stretch>
+                  </pic:blipFill>
+                  <pic:spPr bwMode="auto">
+                    <a:xfrm>
+                      <a:off x="0" y="0"/>
+                      <a:ext cx="5394960" cy="3611880"/>
+                    </a:xfrm>
+                    <a:prstGeom prst="rect">
+                      <a:avLst/>
+                    </a:prstGeom>
+                    <a:noFill/>
+                    <a:ln>
+                      <a:noFill/>
+                    </a:ln>
+                  </pic:spPr>
+                </pic:pic>
+              </a:graphicData>
+            </a:graphic>
+          </wp:inline>
+        </w:drawing>
+      </w:r>
+      <w:bookmarkStart w:id="0" w:name="_GoBack"/>
+      <w:bookmarkEnd w:id="0"/>
+    </w:p>
     <w:sectPr>
       <w:pgSz w:w="11906" w:h="16838"/>
       <w:pgMar w:top="1417" w:right="1701" w:bottom="1417" w:left="1701" w:header="708" w:footer="708" w:gutter="0"/>
@@ -1785,7 +3260,7 @@
 </file>
 
 <file path=word/styles.xml><?xml version="1.0" encoding="utf-8"?>
-<w:styles xmlns:mc="http://schemas.openxmlformats.org/markup-compatibility/2006" xmlns:r="http://schemas.openxmlformats.org/officeDocument/2006/relationships" xmlns:w="http://schemas.openxmlformats.org/wordprocessingml/2006/main" xmlns:w14="http://schemas.microsoft.com/office/word/2010/wordml" xmlns:w15="http://schemas.microsoft.com/office/word/2012/wordml" xmlns:w16cex="http://schemas.microsoft.com/office/word/2018/wordml/cex" xmlns:w16cid="http://schemas.microsoft.com/office/word/2016/wordml/cid" xmlns:w16="http://schemas.microsoft.com/office/word/2018/wordml" xmlns:w16sdtdh="http://schemas.microsoft.com/office/word/2020/wordml/sdtdatahash" xmlns:w16se="http://schemas.microsoft.com/office/word/2015/wordml/symex" mc:Ignorable="w14 w15 w16se w16cid w16 w16cex w16sdtdh">
+<w:styles xmlns:mc="http://schemas.openxmlformats.org/markup-compatibility/2006" xmlns:r="http://schemas.openxmlformats.org/officeDocument/2006/relationships" xmlns:w="http://schemas.openxmlformats.org/wordprocessingml/2006/main" xmlns:w14="http://schemas.microsoft.com/office/word/2010/wordml" xmlns:w15="http://schemas.microsoft.com/office/word/2012/wordml" mc:Ignorable="w14 w15">
   <w:docDefaults>
     <w:rPrDefault>
       <w:rPr>
@@ -1803,7 +3278,7 @@
       </w:pPr>
     </w:pPrDefault>
   </w:docDefaults>
-  <w:latentStyles w:defLockedState="0" w:defUIPriority="99" w:defSemiHidden="0" w:defUnhideWhenUsed="0" w:defQFormat="0" w:count="376">
+  <w:latentStyles w:defLockedState="0" w:defUIPriority="99" w:defSemiHidden="0" w:defUnhideWhenUsed="0" w:defQFormat="0" w:count="371">
     <w:lsdException w:name="Normal" w:uiPriority="0" w:qFormat="1"/>
     <w:lsdException w:name="heading 1" w:uiPriority="9" w:qFormat="1"/>
     <w:lsdException w:name="heading 2" w:semiHidden="1" w:uiPriority="9" w:unhideWhenUsed="1" w:qFormat="1"/>
@@ -2175,11 +3650,6 @@
     <w:lsdException w:name="List Table 5 Dark Accent 6" w:uiPriority="50"/>
     <w:lsdException w:name="List Table 6 Colorful Accent 6" w:uiPriority="51"/>
     <w:lsdException w:name="List Table 7 Colorful Accent 6" w:uiPriority="52"/>
-    <w:lsdException w:name="Mention" w:semiHidden="1" w:unhideWhenUsed="1"/>
-    <w:lsdException w:name="Smart Hyperlink" w:semiHidden="1" w:unhideWhenUsed="1"/>
-    <w:lsdException w:name="Hashtag" w:semiHidden="1" w:unhideWhenUsed="1"/>
-    <w:lsdException w:name="Unresolved Mention" w:semiHidden="1" w:unhideWhenUsed="1"/>
-    <w:lsdException w:name="Smart Link" w:semiHidden="1" w:unhideWhenUsed="1"/>
   </w:latentStyles>
   <w:style w:type="paragraph" w:default="1" w:styleId="Normal">
     <w:name w:val="Normal"/>

</xml_diff>